<commit_message>
add comments in IHW3 macros
</commit_message>
<xml_diff>
--- a/ACS_IHW_3/report.docx
+++ b/ACS_IHW_3/report.docx
@@ -120,7 +120,7 @@
           <w:sz w:val="72"/>
           <w:szCs w:val="72"/>
         </w:rPr>
-        <w:t>2</w:t>
+        <w:t>3</w:t>
       </w:r>
       <w:r>
         <w:rPr>
@@ -140,7 +140,7 @@
           <w:sz w:val="72"/>
           <w:szCs w:val="72"/>
         </w:rPr>
-        <w:t>33</w:t>
+        <w:t>19</w:t>
       </w:r>
     </w:p>
     <w:p>
@@ -300,6 +300,9 @@
         </w:rPr>
       </w:pPr>
       <w:r>
+        <w:rPr>
+          <w:noProof/>
+        </w:rPr>
         <w:drawing>
           <wp:inline distT="0" distB="0" distL="0" distR="0" wp14:anchorId="3782EEBB" wp14:editId="7EC1CC4C">
             <wp:extent cx="5940425" cy="935355"/>
@@ -377,25 +380,7 @@
             <w:sz w:val="28"/>
             <w:szCs w:val="28"/>
           </w:rPr>
-          <w:t>Исто</w:t>
-        </w:r>
-        <w:r>
-          <w:rPr>
-            <w:rStyle w:val="a4"/>
-            <w:rFonts w:ascii="Times New Roman" w:hAnsi="Times New Roman" w:cs="Times New Roman"/>
-            <w:sz w:val="28"/>
-            <w:szCs w:val="28"/>
-          </w:rPr>
-          <w:t>ч</w:t>
-        </w:r>
-        <w:r>
-          <w:rPr>
-            <w:rStyle w:val="a4"/>
-            <w:rFonts w:ascii="Times New Roman" w:hAnsi="Times New Roman" w:cs="Times New Roman"/>
-            <w:sz w:val="28"/>
-            <w:szCs w:val="28"/>
-          </w:rPr>
-          <w:t>ник информации</w:t>
+          <w:t>Источник информации</w:t>
         </w:r>
       </w:hyperlink>
       <w:r>
@@ -476,66 +461,32 @@
           <w:sz w:val="28"/>
           <w:szCs w:val="28"/>
         </w:rPr>
-        <w:t xml:space="preserve">Приведено решение задачи на ассемблере. Ввод данных </w:t>
-      </w:r>
-      <w:proofErr w:type="spellStart"/>
-      <w:r>
-        <w:rPr>
-          <w:rFonts w:ascii="Times New Roman" w:eastAsia="SFRM1200" w:hAnsi="Times New Roman" w:cs="Times New Roman"/>
-          <w:b/>
-          <w:bCs/>
-          <w:sz w:val="28"/>
-          <w:szCs w:val="28"/>
-        </w:rPr>
-        <w:t>осуществ</w:t>
-      </w:r>
-      <w:proofErr w:type="spellEnd"/>
-      <w:r>
-        <w:rPr>
-          <w:rFonts w:ascii="Times New Roman" w:eastAsia="SFRM1200" w:hAnsi="Times New Roman" w:cs="Times New Roman"/>
-          <w:b/>
-          <w:bCs/>
-          <w:sz w:val="28"/>
-          <w:szCs w:val="28"/>
-        </w:rPr>
-        <w:t>-</w:t>
-      </w:r>
-    </w:p>
-    <w:p>
-      <w:pPr>
-        <w:autoSpaceDE w:val="0"/>
-        <w:autoSpaceDN w:val="0"/>
-        <w:adjustRightInd w:val="0"/>
-        <w:spacing w:after="0" w:line="240" w:lineRule="auto"/>
-        <w:rPr>
-          <w:rFonts w:ascii="Times New Roman" w:eastAsia="SFRM1200" w:hAnsi="Times New Roman" w:cs="Times New Roman"/>
-          <w:b/>
-          <w:bCs/>
-          <w:sz w:val="28"/>
-          <w:szCs w:val="28"/>
-        </w:rPr>
-      </w:pPr>
-      <w:proofErr w:type="spellStart"/>
-      <w:r>
-        <w:rPr>
-          <w:rFonts w:ascii="Times New Roman" w:eastAsia="SFRM1200" w:hAnsi="Times New Roman" w:cs="Times New Roman"/>
-          <w:b/>
-          <w:bCs/>
-          <w:sz w:val="28"/>
-          <w:szCs w:val="28"/>
-        </w:rPr>
-        <w:t>ляется</w:t>
-      </w:r>
-      <w:proofErr w:type="spellEnd"/>
-      <w:r>
-        <w:rPr>
-          <w:rFonts w:ascii="Times New Roman" w:eastAsia="SFRM1200" w:hAnsi="Times New Roman" w:cs="Times New Roman"/>
-          <w:b/>
-          <w:bCs/>
-          <w:sz w:val="28"/>
-          <w:szCs w:val="28"/>
-        </w:rPr>
-        <w:t xml:space="preserve"> с клавиатуры. Вывод данных осуществляется на дисплей.</w:t>
+        <w:t>Приведено решение задачи на ассемблере. Ввод данных осуществ-</w:t>
+      </w:r>
+    </w:p>
+    <w:p>
+      <w:pPr>
+        <w:autoSpaceDE w:val="0"/>
+        <w:autoSpaceDN w:val="0"/>
+        <w:adjustRightInd w:val="0"/>
+        <w:spacing w:after="0" w:line="240" w:lineRule="auto"/>
+        <w:rPr>
+          <w:rFonts w:ascii="Times New Roman" w:eastAsia="SFRM1200" w:hAnsi="Times New Roman" w:cs="Times New Roman"/>
+          <w:b/>
+          <w:bCs/>
+          <w:sz w:val="28"/>
+          <w:szCs w:val="28"/>
+        </w:rPr>
+      </w:pPr>
+      <w:r>
+        <w:rPr>
+          <w:rFonts w:ascii="Times New Roman" w:eastAsia="SFRM1200" w:hAnsi="Times New Roman" w:cs="Times New Roman"/>
+          <w:b/>
+          <w:bCs/>
+          <w:sz w:val="28"/>
+          <w:szCs w:val="28"/>
+        </w:rPr>
+        <w:t>ляется с клавиатуры. Вывод данных осуществляется на дисплей.</w:t>
       </w:r>
     </w:p>
     <w:p>
@@ -641,7 +592,6 @@
           <w:noProof/>
           <w:sz w:val="28"/>
           <w:szCs w:val="28"/>
-          <w:lang w:val="en-US"/>
         </w:rPr>
       </w:pPr>
       <w:r>
@@ -676,6 +626,7 @@
       <w:r>
         <w:rPr>
           <w:rFonts w:ascii="Times New Roman" w:eastAsia="SFRM1200" w:hAnsi="Times New Roman" w:cs="Times New Roman"/>
+          <w:noProof/>
           <w:sz w:val="28"/>
           <w:szCs w:val="28"/>
         </w:rPr>
@@ -1002,6 +953,7 @@
       <w:r>
         <w:rPr>
           <w:rFonts w:ascii="Times New Roman" w:eastAsia="SFRM1200" w:hAnsi="Times New Roman" w:cs="Times New Roman"/>
+          <w:noProof/>
           <w:sz w:val="28"/>
           <w:szCs w:val="28"/>
           <w:lang w:val="en-US"/>
@@ -1051,6 +1003,7 @@
       <w:r>
         <w:rPr>
           <w:rFonts w:ascii="Times New Roman" w:eastAsia="SFRM1200" w:hAnsi="Times New Roman" w:cs="Times New Roman"/>
+          <w:noProof/>
           <w:sz w:val="28"/>
           <w:szCs w:val="28"/>
           <w:lang w:val="en-US"/>
@@ -1102,7 +1055,6 @@
           <w:rFonts w:ascii="Times New Roman" w:eastAsia="SFRM1200" w:hAnsi="Times New Roman" w:cs="Times New Roman"/>
           <w:sz w:val="28"/>
           <w:szCs w:val="28"/>
-          <w:lang w:val="en-US"/>
         </w:rPr>
       </w:pPr>
     </w:p>
@@ -1241,111 +1193,65 @@
           <w:szCs w:val="28"/>
         </w:rPr>
       </w:pPr>
-      <w:proofErr w:type="spellStart"/>
-      <w:r>
-        <w:rPr>
-          <w:rFonts w:ascii="Times New Roman" w:eastAsia="SFRM1200" w:hAnsi="Times New Roman" w:cs="Times New Roman"/>
-          <w:b/>
-          <w:bCs/>
-          <w:sz w:val="28"/>
-          <w:szCs w:val="28"/>
-        </w:rPr>
-        <w:t>ное</w:t>
-      </w:r>
-      <w:proofErr w:type="spellEnd"/>
-      <w:r>
-        <w:rPr>
-          <w:rFonts w:ascii="Times New Roman" w:eastAsia="SFRM1200" w:hAnsi="Times New Roman" w:cs="Times New Roman"/>
-          <w:b/>
-          <w:bCs/>
-          <w:sz w:val="28"/>
-          <w:szCs w:val="28"/>
-        </w:rPr>
-        <w:t xml:space="preserve"> использование с различными входными аргументами, включая,</w:t>
-      </w:r>
-    </w:p>
-    <w:p>
-      <w:pPr>
-        <w:autoSpaceDE w:val="0"/>
-        <w:autoSpaceDN w:val="0"/>
-        <w:adjustRightInd w:val="0"/>
-        <w:spacing w:after="0" w:line="240" w:lineRule="auto"/>
-        <w:rPr>
-          <w:rFonts w:ascii="Times New Roman" w:eastAsia="SFRM1200" w:hAnsi="Times New Roman" w:cs="Times New Roman"/>
-          <w:b/>
-          <w:bCs/>
-          <w:sz w:val="28"/>
-          <w:szCs w:val="28"/>
-        </w:rPr>
-      </w:pPr>
-      <w:r>
-        <w:rPr>
-          <w:rFonts w:ascii="Times New Roman" w:eastAsia="SFRM1200" w:hAnsi="Times New Roman" w:cs="Times New Roman"/>
-          <w:b/>
-          <w:bCs/>
-          <w:sz w:val="28"/>
-          <w:szCs w:val="28"/>
-        </w:rPr>
-        <w:t xml:space="preserve">например, применение в других программах. При нехватке </w:t>
-      </w:r>
-      <w:proofErr w:type="spellStart"/>
-      <w:r>
-        <w:rPr>
-          <w:rFonts w:ascii="Times New Roman" w:eastAsia="SFRM1200" w:hAnsi="Times New Roman" w:cs="Times New Roman"/>
-          <w:b/>
-          <w:bCs/>
-          <w:sz w:val="28"/>
-          <w:szCs w:val="28"/>
-        </w:rPr>
-        <w:t>реги</w:t>
-      </w:r>
-      <w:proofErr w:type="spellEnd"/>
-      <w:r>
-        <w:rPr>
-          <w:rFonts w:ascii="Times New Roman" w:eastAsia="SFRM1200" w:hAnsi="Times New Roman" w:cs="Times New Roman"/>
-          <w:b/>
-          <w:bCs/>
-          <w:sz w:val="28"/>
-          <w:szCs w:val="28"/>
-        </w:rPr>
-        <w:t>-</w:t>
-      </w:r>
-    </w:p>
-    <w:p>
-      <w:pPr>
-        <w:autoSpaceDE w:val="0"/>
-        <w:autoSpaceDN w:val="0"/>
-        <w:adjustRightInd w:val="0"/>
-        <w:spacing w:after="0" w:line="240" w:lineRule="auto"/>
-        <w:rPr>
-          <w:rFonts w:ascii="Times New Roman" w:eastAsia="SFRM1200" w:hAnsi="Times New Roman" w:cs="Times New Roman"/>
-          <w:b/>
-          <w:bCs/>
-          <w:sz w:val="28"/>
-          <w:szCs w:val="28"/>
-        </w:rPr>
-      </w:pPr>
-      <w:proofErr w:type="spellStart"/>
-      <w:r>
-        <w:rPr>
-          <w:rFonts w:ascii="Times New Roman" w:eastAsia="SFRM1200" w:hAnsi="Times New Roman" w:cs="Times New Roman"/>
-          <w:b/>
-          <w:bCs/>
-          <w:sz w:val="28"/>
-          <w:szCs w:val="28"/>
-        </w:rPr>
-        <w:t>стров</w:t>
-      </w:r>
-      <w:proofErr w:type="spellEnd"/>
-      <w:r>
-        <w:rPr>
-          <w:rFonts w:ascii="Times New Roman" w:eastAsia="SFRM1200" w:hAnsi="Times New Roman" w:cs="Times New Roman"/>
-          <w:b/>
-          <w:bCs/>
-          <w:sz w:val="28"/>
-          <w:szCs w:val="28"/>
-        </w:rPr>
-        <w:t>, используемых для передачи параметров, оставшиеся пара-</w:t>
+      <w:r>
+        <w:rPr>
+          <w:rFonts w:ascii="Times New Roman" w:eastAsia="SFRM1200" w:hAnsi="Times New Roman" w:cs="Times New Roman"/>
+          <w:b/>
+          <w:bCs/>
+          <w:sz w:val="28"/>
+          <w:szCs w:val="28"/>
+        </w:rPr>
+        <w:t>ное использование с различными входными аргументами, включая,</w:t>
+      </w:r>
+    </w:p>
+    <w:p>
+      <w:pPr>
+        <w:autoSpaceDE w:val="0"/>
+        <w:autoSpaceDN w:val="0"/>
+        <w:adjustRightInd w:val="0"/>
+        <w:spacing w:after="0" w:line="240" w:lineRule="auto"/>
+        <w:rPr>
+          <w:rFonts w:ascii="Times New Roman" w:eastAsia="SFRM1200" w:hAnsi="Times New Roman" w:cs="Times New Roman"/>
+          <w:b/>
+          <w:bCs/>
+          <w:sz w:val="28"/>
+          <w:szCs w:val="28"/>
+        </w:rPr>
+      </w:pPr>
+      <w:r>
+        <w:rPr>
+          <w:rFonts w:ascii="Times New Roman" w:eastAsia="SFRM1200" w:hAnsi="Times New Roman" w:cs="Times New Roman"/>
+          <w:b/>
+          <w:bCs/>
+          <w:sz w:val="28"/>
+          <w:szCs w:val="28"/>
+        </w:rPr>
+        <w:t>например, применение в других программах. При нехватке реги-</w:t>
+      </w:r>
+    </w:p>
+    <w:p>
+      <w:pPr>
+        <w:autoSpaceDE w:val="0"/>
+        <w:autoSpaceDN w:val="0"/>
+        <w:adjustRightInd w:val="0"/>
+        <w:spacing w:after="0" w:line="240" w:lineRule="auto"/>
+        <w:rPr>
+          <w:rFonts w:ascii="Times New Roman" w:eastAsia="SFRM1200" w:hAnsi="Times New Roman" w:cs="Times New Roman"/>
+          <w:b/>
+          <w:bCs/>
+          <w:sz w:val="28"/>
+          <w:szCs w:val="28"/>
+        </w:rPr>
+      </w:pPr>
+      <w:r>
+        <w:rPr>
+          <w:rFonts w:ascii="Times New Roman" w:eastAsia="SFRM1200" w:hAnsi="Times New Roman" w:cs="Times New Roman"/>
+          <w:b/>
+          <w:bCs/>
+          <w:sz w:val="28"/>
+          <w:szCs w:val="28"/>
+        </w:rPr>
+        <w:t>стров, используемых для передачи параметров, оставшиеся пара-</w:t>
       </w:r>
     </w:p>
     <w:p>
@@ -1451,6 +1357,7 @@
       <w:r>
         <w:rPr>
           <w:rFonts w:ascii="Times New Roman" w:eastAsia="SFRM1200" w:hAnsi="Times New Roman" w:cs="Times New Roman"/>
+          <w:noProof/>
           <w:sz w:val="28"/>
           <w:szCs w:val="28"/>
         </w:rPr>
@@ -1575,170 +1482,90 @@
           <w:szCs w:val="28"/>
         </w:rPr>
       </w:pPr>
-      <w:proofErr w:type="spellStart"/>
-      <w:r>
-        <w:rPr>
-          <w:rFonts w:ascii="Times New Roman" w:eastAsia="SFRM1200" w:hAnsi="Times New Roman" w:cs="Times New Roman"/>
-          <w:b/>
-          <w:bCs/>
-          <w:sz w:val="28"/>
-          <w:szCs w:val="28"/>
-        </w:rPr>
-        <w:t>ные</w:t>
-      </w:r>
-      <w:proofErr w:type="spellEnd"/>
-      <w:r>
-        <w:rPr>
-          <w:rFonts w:ascii="Times New Roman" w:eastAsia="SFRM1200" w:hAnsi="Times New Roman" w:cs="Times New Roman"/>
-          <w:b/>
-          <w:bCs/>
-          <w:sz w:val="28"/>
-          <w:szCs w:val="28"/>
-        </w:rPr>
-        <w:t xml:space="preserve"> или свободные регистры. То есть, подпрограмма должна быть</w:t>
-      </w:r>
-    </w:p>
-    <w:p>
-      <w:pPr>
-        <w:autoSpaceDE w:val="0"/>
-        <w:autoSpaceDN w:val="0"/>
-        <w:adjustRightInd w:val="0"/>
-        <w:spacing w:after="0" w:line="240" w:lineRule="auto"/>
-        <w:rPr>
-          <w:rFonts w:ascii="Times New Roman" w:eastAsia="SFRM1200" w:hAnsi="Times New Roman" w:cs="Times New Roman"/>
-          <w:b/>
-          <w:bCs/>
-          <w:sz w:val="28"/>
-          <w:szCs w:val="28"/>
-        </w:rPr>
-      </w:pPr>
-      <w:r>
-        <w:rPr>
-          <w:rFonts w:ascii="Times New Roman" w:eastAsia="SFRM1200" w:hAnsi="Times New Roman" w:cs="Times New Roman"/>
-          <w:b/>
-          <w:bCs/>
-          <w:sz w:val="28"/>
-          <w:szCs w:val="28"/>
-        </w:rPr>
-        <w:t xml:space="preserve">полностью отделена от вызывающего ее кода. При нехватке </w:t>
-      </w:r>
-      <w:proofErr w:type="spellStart"/>
-      <w:r>
-        <w:rPr>
-          <w:rFonts w:ascii="Times New Roman" w:eastAsia="SFRM1200" w:hAnsi="Times New Roman" w:cs="Times New Roman"/>
-          <w:b/>
-          <w:bCs/>
-          <w:sz w:val="28"/>
-          <w:szCs w:val="28"/>
-        </w:rPr>
-        <w:t>вре</w:t>
-      </w:r>
-      <w:proofErr w:type="spellEnd"/>
-      <w:r>
-        <w:rPr>
-          <w:rFonts w:ascii="Times New Roman" w:eastAsia="SFRM1200" w:hAnsi="Times New Roman" w:cs="Times New Roman"/>
-          <w:b/>
-          <w:bCs/>
-          <w:sz w:val="28"/>
-          <w:szCs w:val="28"/>
-        </w:rPr>
-        <w:t>-</w:t>
-      </w:r>
-    </w:p>
-    <w:p>
-      <w:pPr>
-        <w:autoSpaceDE w:val="0"/>
-        <w:autoSpaceDN w:val="0"/>
-        <w:adjustRightInd w:val="0"/>
-        <w:spacing w:after="0" w:line="240" w:lineRule="auto"/>
-        <w:rPr>
-          <w:rFonts w:ascii="Times New Roman" w:eastAsia="SFRM1200" w:hAnsi="Times New Roman" w:cs="Times New Roman"/>
-          <w:b/>
-          <w:bCs/>
-          <w:sz w:val="28"/>
-          <w:szCs w:val="28"/>
-        </w:rPr>
-      </w:pPr>
-      <w:proofErr w:type="spellStart"/>
-      <w:r>
-        <w:rPr>
-          <w:rFonts w:ascii="Times New Roman" w:eastAsia="SFRM1200" w:hAnsi="Times New Roman" w:cs="Times New Roman"/>
-          <w:b/>
-          <w:bCs/>
-          <w:sz w:val="28"/>
-          <w:szCs w:val="28"/>
-        </w:rPr>
-        <w:t>менных</w:t>
-      </w:r>
-      <w:proofErr w:type="spellEnd"/>
-      <w:r>
-        <w:rPr>
-          <w:rFonts w:ascii="Times New Roman" w:eastAsia="SFRM1200" w:hAnsi="Times New Roman" w:cs="Times New Roman"/>
-          <w:b/>
-          <w:bCs/>
-          <w:sz w:val="28"/>
-          <w:szCs w:val="28"/>
-        </w:rPr>
-        <w:t xml:space="preserve"> регистров обеспечить сохранение данных на стеке в </w:t>
-      </w:r>
-      <w:proofErr w:type="spellStart"/>
-      <w:r>
-        <w:rPr>
-          <w:rFonts w:ascii="Times New Roman" w:eastAsia="SFRM1200" w:hAnsi="Times New Roman" w:cs="Times New Roman"/>
-          <w:b/>
-          <w:bCs/>
-          <w:sz w:val="28"/>
-          <w:szCs w:val="28"/>
-        </w:rPr>
-        <w:t>соот</w:t>
-      </w:r>
-      <w:proofErr w:type="spellEnd"/>
-      <w:r>
-        <w:rPr>
-          <w:rFonts w:ascii="Times New Roman" w:eastAsia="SFRM1200" w:hAnsi="Times New Roman" w:cs="Times New Roman"/>
-          <w:b/>
-          <w:bCs/>
-          <w:sz w:val="28"/>
-          <w:szCs w:val="28"/>
-        </w:rPr>
-        <w:t>-</w:t>
-      </w:r>
-    </w:p>
-    <w:p>
-      <w:pPr>
-        <w:autoSpaceDE w:val="0"/>
-        <w:autoSpaceDN w:val="0"/>
-        <w:adjustRightInd w:val="0"/>
-        <w:spacing w:after="0" w:line="240" w:lineRule="auto"/>
-        <w:rPr>
-          <w:rFonts w:ascii="Times New Roman" w:eastAsia="SFRM1200" w:hAnsi="Times New Roman" w:cs="Times New Roman"/>
-          <w:b/>
-          <w:bCs/>
-          <w:sz w:val="28"/>
-          <w:szCs w:val="28"/>
-        </w:rPr>
-      </w:pPr>
-      <w:proofErr w:type="spellStart"/>
-      <w:r>
-        <w:rPr>
-          <w:rFonts w:ascii="Times New Roman" w:eastAsia="SFRM1200" w:hAnsi="Times New Roman" w:cs="Times New Roman"/>
-          <w:b/>
-          <w:bCs/>
-          <w:sz w:val="28"/>
-          <w:szCs w:val="28"/>
-        </w:rPr>
-        <w:t>ветствии</w:t>
-      </w:r>
-      <w:proofErr w:type="spellEnd"/>
-      <w:r>
-        <w:rPr>
-          <w:rFonts w:ascii="Times New Roman" w:eastAsia="SFRM1200" w:hAnsi="Times New Roman" w:cs="Times New Roman"/>
-          <w:b/>
-          <w:bCs/>
-          <w:sz w:val="28"/>
-          <w:szCs w:val="28"/>
-        </w:rPr>
-        <w:t xml:space="preserve"> с соглашениями, принятыми для процессора.</w:t>
+      <w:r>
+        <w:rPr>
+          <w:rFonts w:ascii="Times New Roman" w:eastAsia="SFRM1200" w:hAnsi="Times New Roman" w:cs="Times New Roman"/>
+          <w:b/>
+          <w:bCs/>
+          <w:sz w:val="28"/>
+          <w:szCs w:val="28"/>
+        </w:rPr>
+        <w:t>ные или свободные регистры. То есть, подпрограмма должна быть</w:t>
+      </w:r>
+    </w:p>
+    <w:p>
+      <w:pPr>
+        <w:autoSpaceDE w:val="0"/>
+        <w:autoSpaceDN w:val="0"/>
+        <w:adjustRightInd w:val="0"/>
+        <w:spacing w:after="0" w:line="240" w:lineRule="auto"/>
+        <w:rPr>
+          <w:rFonts w:ascii="Times New Roman" w:eastAsia="SFRM1200" w:hAnsi="Times New Roman" w:cs="Times New Roman"/>
+          <w:b/>
+          <w:bCs/>
+          <w:sz w:val="28"/>
+          <w:szCs w:val="28"/>
+        </w:rPr>
+      </w:pPr>
+      <w:r>
+        <w:rPr>
+          <w:rFonts w:ascii="Times New Roman" w:eastAsia="SFRM1200" w:hAnsi="Times New Roman" w:cs="Times New Roman"/>
+          <w:b/>
+          <w:bCs/>
+          <w:sz w:val="28"/>
+          <w:szCs w:val="28"/>
+        </w:rPr>
+        <w:t>полностью отделена от вызывающего ее кода. При нехватке вре-</w:t>
+      </w:r>
+    </w:p>
+    <w:p>
+      <w:pPr>
+        <w:autoSpaceDE w:val="0"/>
+        <w:autoSpaceDN w:val="0"/>
+        <w:adjustRightInd w:val="0"/>
+        <w:spacing w:after="0" w:line="240" w:lineRule="auto"/>
+        <w:rPr>
+          <w:rFonts w:ascii="Times New Roman" w:eastAsia="SFRM1200" w:hAnsi="Times New Roman" w:cs="Times New Roman"/>
+          <w:b/>
+          <w:bCs/>
+          <w:sz w:val="28"/>
+          <w:szCs w:val="28"/>
+        </w:rPr>
+      </w:pPr>
+      <w:r>
+        <w:rPr>
+          <w:rFonts w:ascii="Times New Roman" w:eastAsia="SFRM1200" w:hAnsi="Times New Roman" w:cs="Times New Roman"/>
+          <w:b/>
+          <w:bCs/>
+          <w:sz w:val="28"/>
+          <w:szCs w:val="28"/>
+        </w:rPr>
+        <w:t>менных регистров обеспечить сохранение данных на стеке в соот-</w:t>
+      </w:r>
+    </w:p>
+    <w:p>
+      <w:pPr>
+        <w:autoSpaceDE w:val="0"/>
+        <w:autoSpaceDN w:val="0"/>
+        <w:adjustRightInd w:val="0"/>
+        <w:spacing w:after="0" w:line="240" w:lineRule="auto"/>
+        <w:rPr>
+          <w:rFonts w:ascii="Times New Roman" w:eastAsia="SFRM1200" w:hAnsi="Times New Roman" w:cs="Times New Roman"/>
+          <w:b/>
+          <w:bCs/>
+          <w:sz w:val="28"/>
+          <w:szCs w:val="28"/>
+        </w:rPr>
+      </w:pPr>
+      <w:r>
+        <w:rPr>
+          <w:rFonts w:ascii="Times New Roman" w:eastAsia="SFRM1200" w:hAnsi="Times New Roman" w:cs="Times New Roman"/>
+          <w:b/>
+          <w:bCs/>
+          <w:sz w:val="28"/>
+          <w:szCs w:val="28"/>
+        </w:rPr>
+        <w:t>ветствии с соглашениями, принятыми для процессора.</w:t>
       </w:r>
     </w:p>
     <w:p>
@@ -1817,42 +1644,25 @@
           <w:sz w:val="28"/>
           <w:szCs w:val="28"/>
         </w:rPr>
-        <w:t xml:space="preserve"> подумать, как использовать эти регистры, чтобы их хватило и не пришлось выделять память для переменных на стеке. Также стоит добавить, что на стеке сохраняются адреса возврата для подпрограмм, которые внутри себя так же вызывают подпрограммы. Когда подпрограмма завершает работу, со стека подгружается адрес возврата, затем он очищается со стека и происходит </w:t>
-      </w:r>
-      <w:proofErr w:type="spellStart"/>
-      <w:r>
-        <w:rPr>
-          <w:rFonts w:ascii="Times New Roman" w:eastAsia="SFRM1200" w:hAnsi="Times New Roman" w:cs="Times New Roman"/>
-          <w:sz w:val="28"/>
-          <w:szCs w:val="28"/>
-        </w:rPr>
-        <w:t>вовзрат</w:t>
-      </w:r>
-      <w:proofErr w:type="spellEnd"/>
-      <w:r>
-        <w:rPr>
-          <w:rFonts w:ascii="Times New Roman" w:eastAsia="SFRM1200" w:hAnsi="Times New Roman" w:cs="Times New Roman"/>
-          <w:sz w:val="28"/>
-          <w:szCs w:val="28"/>
-        </w:rPr>
-        <w:t xml:space="preserve"> к месту, откуда подпрограмма была вызвана.</w:t>
-      </w:r>
-    </w:p>
-    <w:p>
-      <w:pPr>
-        <w:autoSpaceDE w:val="0"/>
-        <w:autoSpaceDN w:val="0"/>
-        <w:adjustRightInd w:val="0"/>
-        <w:spacing w:after="0" w:line="240" w:lineRule="auto"/>
-        <w:rPr>
-          <w:rFonts w:ascii="Times New Roman" w:eastAsia="SFRM1200" w:hAnsi="Times New Roman" w:cs="Times New Roman"/>
-          <w:sz w:val="28"/>
-          <w:szCs w:val="28"/>
-        </w:rPr>
-      </w:pPr>
-      <w:r>
-        <w:rPr>
-          <w:rFonts w:ascii="Times New Roman" w:eastAsia="SFRM1200" w:hAnsi="Times New Roman" w:cs="Times New Roman"/>
+        <w:t xml:space="preserve"> подумать, как использовать эти регистры, чтобы их хватило и не пришлось выделять память для переменных на стеке. Также стоит добавить, что на стеке сохраняются адреса возврата для подпрограмм, которые внутри себя так же вызывают подпрограммы. Когда подпрограмма завершает работу, со стека подгружается адрес возврата, затем он очищается со стека и происходит вовзрат к месту, откуда подпрограмма была вызвана.</w:t>
+      </w:r>
+    </w:p>
+    <w:p>
+      <w:pPr>
+        <w:autoSpaceDE w:val="0"/>
+        <w:autoSpaceDN w:val="0"/>
+        <w:adjustRightInd w:val="0"/>
+        <w:spacing w:after="0" w:line="240" w:lineRule="auto"/>
+        <w:rPr>
+          <w:rFonts w:ascii="Times New Roman" w:eastAsia="SFRM1200" w:hAnsi="Times New Roman" w:cs="Times New Roman"/>
+          <w:sz w:val="28"/>
+          <w:szCs w:val="28"/>
+        </w:rPr>
+      </w:pPr>
+      <w:r>
+        <w:rPr>
+          <w:rFonts w:ascii="Times New Roman" w:eastAsia="SFRM1200" w:hAnsi="Times New Roman" w:cs="Times New Roman"/>
+          <w:noProof/>
           <w:sz w:val="28"/>
           <w:szCs w:val="28"/>
         </w:rPr>
@@ -1916,6 +1726,7 @@
       <w:r>
         <w:rPr>
           <w:rFonts w:ascii="Times New Roman" w:eastAsia="SFRM1200" w:hAnsi="Times New Roman" w:cs="Times New Roman"/>
+          <w:noProof/>
           <w:sz w:val="28"/>
           <w:szCs w:val="28"/>
         </w:rPr>
@@ -1988,66 +1799,32 @@
           <w:sz w:val="28"/>
           <w:szCs w:val="28"/>
         </w:rPr>
-        <w:t xml:space="preserve">В местах вызова функции добавить комментарии, описывающие </w:t>
-      </w:r>
-      <w:proofErr w:type="spellStart"/>
-      <w:r>
-        <w:rPr>
-          <w:rFonts w:ascii="Times New Roman" w:eastAsia="SFRM1200" w:hAnsi="Times New Roman" w:cs="Times New Roman"/>
-          <w:b/>
-          <w:bCs/>
-          <w:sz w:val="28"/>
-          <w:szCs w:val="28"/>
-        </w:rPr>
-        <w:t>пе</w:t>
-      </w:r>
-      <w:proofErr w:type="spellEnd"/>
-      <w:r>
-        <w:rPr>
-          <w:rFonts w:ascii="Times New Roman" w:eastAsia="SFRM1200" w:hAnsi="Times New Roman" w:cs="Times New Roman"/>
-          <w:b/>
-          <w:bCs/>
-          <w:sz w:val="28"/>
-          <w:szCs w:val="28"/>
-        </w:rPr>
-        <w:t>-</w:t>
-      </w:r>
-    </w:p>
-    <w:p>
-      <w:pPr>
-        <w:autoSpaceDE w:val="0"/>
-        <w:autoSpaceDN w:val="0"/>
-        <w:adjustRightInd w:val="0"/>
-        <w:spacing w:after="0" w:line="240" w:lineRule="auto"/>
-        <w:rPr>
-          <w:rFonts w:ascii="Times New Roman" w:eastAsia="SFRM1200" w:hAnsi="Times New Roman" w:cs="Times New Roman"/>
-          <w:b/>
-          <w:bCs/>
-          <w:sz w:val="28"/>
-          <w:szCs w:val="28"/>
-        </w:rPr>
-      </w:pPr>
-      <w:proofErr w:type="spellStart"/>
-      <w:r>
-        <w:rPr>
-          <w:rFonts w:ascii="Times New Roman" w:eastAsia="SFRM1200" w:hAnsi="Times New Roman" w:cs="Times New Roman"/>
-          <w:b/>
-          <w:bCs/>
-          <w:sz w:val="28"/>
-          <w:szCs w:val="28"/>
-        </w:rPr>
-        <w:t>редачу</w:t>
-      </w:r>
-      <w:proofErr w:type="spellEnd"/>
-      <w:r>
-        <w:rPr>
-          <w:rFonts w:ascii="Times New Roman" w:eastAsia="SFRM1200" w:hAnsi="Times New Roman" w:cs="Times New Roman"/>
-          <w:b/>
-          <w:bCs/>
-          <w:sz w:val="28"/>
-          <w:szCs w:val="28"/>
-        </w:rPr>
-        <w:t xml:space="preserve"> фактических параметров и местоположение возвращаемого</w:t>
+        <w:t>В местах вызова функции добавить комментарии, описывающие пе-</w:t>
+      </w:r>
+    </w:p>
+    <w:p>
+      <w:pPr>
+        <w:autoSpaceDE w:val="0"/>
+        <w:autoSpaceDN w:val="0"/>
+        <w:adjustRightInd w:val="0"/>
+        <w:spacing w:after="0" w:line="240" w:lineRule="auto"/>
+        <w:rPr>
+          <w:rFonts w:ascii="Times New Roman" w:eastAsia="SFRM1200" w:hAnsi="Times New Roman" w:cs="Times New Roman"/>
+          <w:b/>
+          <w:bCs/>
+          <w:sz w:val="28"/>
+          <w:szCs w:val="28"/>
+        </w:rPr>
+      </w:pPr>
+      <w:r>
+        <w:rPr>
+          <w:rFonts w:ascii="Times New Roman" w:eastAsia="SFRM1200" w:hAnsi="Times New Roman" w:cs="Times New Roman"/>
+          <w:b/>
+          <w:bCs/>
+          <w:sz w:val="28"/>
+          <w:szCs w:val="28"/>
+        </w:rPr>
+        <w:t>редачу фактических параметров и местоположение возвращаемого</w:t>
       </w:r>
     </w:p>
     <w:p>
@@ -2097,66 +1874,32 @@
           <w:sz w:val="28"/>
           <w:szCs w:val="28"/>
         </w:rPr>
-        <w:t xml:space="preserve">результат какого выражения соответствует тому или иному </w:t>
-      </w:r>
-      <w:proofErr w:type="spellStart"/>
-      <w:r>
-        <w:rPr>
-          <w:rFonts w:ascii="Times New Roman" w:eastAsia="SFRM1200" w:hAnsi="Times New Roman" w:cs="Times New Roman"/>
-          <w:b/>
-          <w:bCs/>
-          <w:sz w:val="28"/>
-          <w:szCs w:val="28"/>
-        </w:rPr>
-        <w:t>факти</w:t>
-      </w:r>
-      <w:proofErr w:type="spellEnd"/>
-      <w:r>
-        <w:rPr>
-          <w:rFonts w:ascii="Times New Roman" w:eastAsia="SFRM1200" w:hAnsi="Times New Roman" w:cs="Times New Roman"/>
-          <w:b/>
-          <w:bCs/>
-          <w:sz w:val="28"/>
-          <w:szCs w:val="28"/>
-        </w:rPr>
-        <w:t>-</w:t>
-      </w:r>
-    </w:p>
-    <w:p>
-      <w:pPr>
-        <w:autoSpaceDE w:val="0"/>
-        <w:autoSpaceDN w:val="0"/>
-        <w:adjustRightInd w:val="0"/>
-        <w:spacing w:after="0" w:line="240" w:lineRule="auto"/>
-        <w:rPr>
-          <w:rFonts w:ascii="Times New Roman" w:eastAsia="SFRM1200" w:hAnsi="Times New Roman" w:cs="Times New Roman"/>
-          <w:b/>
-          <w:bCs/>
-          <w:sz w:val="28"/>
-          <w:szCs w:val="28"/>
-        </w:rPr>
-      </w:pPr>
-      <w:proofErr w:type="spellStart"/>
-      <w:r>
-        <w:rPr>
-          <w:rFonts w:ascii="Times New Roman" w:eastAsia="SFRM1200" w:hAnsi="Times New Roman" w:cs="Times New Roman"/>
-          <w:b/>
-          <w:bCs/>
-          <w:sz w:val="28"/>
-          <w:szCs w:val="28"/>
-        </w:rPr>
-        <w:t>ческому</w:t>
-      </w:r>
-      <w:proofErr w:type="spellEnd"/>
-      <w:r>
-        <w:rPr>
-          <w:rFonts w:ascii="Times New Roman" w:eastAsia="SFRM1200" w:hAnsi="Times New Roman" w:cs="Times New Roman"/>
-          <w:b/>
-          <w:bCs/>
-          <w:sz w:val="28"/>
-          <w:szCs w:val="28"/>
-        </w:rPr>
-        <w:t xml:space="preserve"> параметру.</w:t>
+        <w:t>результат какого выражения соответствует тому или иному факти-</w:t>
+      </w:r>
+    </w:p>
+    <w:p>
+      <w:pPr>
+        <w:autoSpaceDE w:val="0"/>
+        <w:autoSpaceDN w:val="0"/>
+        <w:adjustRightInd w:val="0"/>
+        <w:spacing w:after="0" w:line="240" w:lineRule="auto"/>
+        <w:rPr>
+          <w:rFonts w:ascii="Times New Roman" w:eastAsia="SFRM1200" w:hAnsi="Times New Roman" w:cs="Times New Roman"/>
+          <w:b/>
+          <w:bCs/>
+          <w:sz w:val="28"/>
+          <w:szCs w:val="28"/>
+        </w:rPr>
+      </w:pPr>
+      <w:r>
+        <w:rPr>
+          <w:rFonts w:ascii="Times New Roman" w:eastAsia="SFRM1200" w:hAnsi="Times New Roman" w:cs="Times New Roman"/>
+          <w:b/>
+          <w:bCs/>
+          <w:sz w:val="28"/>
+          <w:szCs w:val="28"/>
+        </w:rPr>
+        <w:t>ческому параметру.</w:t>
       </w:r>
     </w:p>
     <w:p>
@@ -2203,6 +1946,7 @@
       <w:r>
         <w:rPr>
           <w:rFonts w:ascii="Times New Roman" w:eastAsia="SFRM1200" w:hAnsi="Times New Roman" w:cs="Times New Roman"/>
+          <w:noProof/>
           <w:sz w:val="28"/>
           <w:szCs w:val="28"/>
         </w:rPr>
@@ -2453,88 +2197,32 @@
           <w:sz w:val="28"/>
           <w:szCs w:val="28"/>
         </w:rPr>
-        <w:t xml:space="preserve">Разработанные подпрограммы должны поддерживать </w:t>
-      </w:r>
-      <w:proofErr w:type="spellStart"/>
-      <w:r>
-        <w:rPr>
-          <w:rFonts w:ascii="Times New Roman" w:eastAsia="SFRM1200" w:hAnsi="Times New Roman" w:cs="Times New Roman"/>
-          <w:b/>
-          <w:bCs/>
-          <w:sz w:val="28"/>
-          <w:szCs w:val="28"/>
-        </w:rPr>
-        <w:t>многократ</w:t>
-      </w:r>
-      <w:proofErr w:type="spellEnd"/>
-      <w:r>
-        <w:rPr>
-          <w:rFonts w:ascii="Times New Roman" w:eastAsia="SFRM1200" w:hAnsi="Times New Roman" w:cs="Times New Roman"/>
-          <w:b/>
-          <w:bCs/>
-          <w:sz w:val="28"/>
-          <w:szCs w:val="28"/>
-        </w:rPr>
-        <w:t>-</w:t>
-      </w:r>
-    </w:p>
-    <w:p>
-      <w:pPr>
-        <w:autoSpaceDE w:val="0"/>
-        <w:autoSpaceDN w:val="0"/>
-        <w:adjustRightInd w:val="0"/>
-        <w:spacing w:after="0" w:line="240" w:lineRule="auto"/>
-        <w:rPr>
-          <w:rFonts w:ascii="Times New Roman" w:eastAsia="SFRM1200" w:hAnsi="Times New Roman" w:cs="Times New Roman"/>
-          <w:b/>
-          <w:bCs/>
-          <w:sz w:val="28"/>
-          <w:szCs w:val="28"/>
-        </w:rPr>
-      </w:pPr>
-      <w:proofErr w:type="spellStart"/>
-      <w:r>
-        <w:rPr>
-          <w:rFonts w:ascii="Times New Roman" w:eastAsia="SFRM1200" w:hAnsi="Times New Roman" w:cs="Times New Roman"/>
-          <w:b/>
-          <w:bCs/>
-          <w:sz w:val="28"/>
-          <w:szCs w:val="28"/>
-        </w:rPr>
-        <w:t>ное</w:t>
-      </w:r>
-      <w:proofErr w:type="spellEnd"/>
-      <w:r>
-        <w:rPr>
-          <w:rFonts w:ascii="Times New Roman" w:eastAsia="SFRM1200" w:hAnsi="Times New Roman" w:cs="Times New Roman"/>
-          <w:b/>
-          <w:bCs/>
-          <w:sz w:val="28"/>
-          <w:szCs w:val="28"/>
-        </w:rPr>
-        <w:t xml:space="preserve"> использование с различными наборами исходных данных, </w:t>
-      </w:r>
-      <w:proofErr w:type="spellStart"/>
-      <w:r>
-        <w:rPr>
-          <w:rFonts w:ascii="Times New Roman" w:eastAsia="SFRM1200" w:hAnsi="Times New Roman" w:cs="Times New Roman"/>
-          <w:b/>
-          <w:bCs/>
-          <w:sz w:val="28"/>
-          <w:szCs w:val="28"/>
-        </w:rPr>
-        <w:t>вклю</w:t>
-      </w:r>
-      <w:proofErr w:type="spellEnd"/>
-      <w:r>
-        <w:rPr>
-          <w:rFonts w:ascii="Times New Roman" w:eastAsia="SFRM1200" w:hAnsi="Times New Roman" w:cs="Times New Roman"/>
-          <w:b/>
-          <w:bCs/>
-          <w:sz w:val="28"/>
-          <w:szCs w:val="28"/>
-        </w:rPr>
-        <w:t>-</w:t>
+        <w:t>Разработанные подпрограммы должны поддерживать многократ-</w:t>
+      </w:r>
+    </w:p>
+    <w:p>
+      <w:pPr>
+        <w:autoSpaceDE w:val="0"/>
+        <w:autoSpaceDN w:val="0"/>
+        <w:adjustRightInd w:val="0"/>
+        <w:spacing w:after="0" w:line="240" w:lineRule="auto"/>
+        <w:rPr>
+          <w:rFonts w:ascii="Times New Roman" w:eastAsia="SFRM1200" w:hAnsi="Times New Roman" w:cs="Times New Roman"/>
+          <w:b/>
+          <w:bCs/>
+          <w:sz w:val="28"/>
+          <w:szCs w:val="28"/>
+        </w:rPr>
+      </w:pPr>
+      <w:r>
+        <w:rPr>
+          <w:rFonts w:ascii="Times New Roman" w:eastAsia="SFRM1200" w:hAnsi="Times New Roman" w:cs="Times New Roman"/>
+          <w:b/>
+          <w:bCs/>
+          <w:sz w:val="28"/>
+          <w:szCs w:val="28"/>
+        </w:rPr>
+        <w:t>ное использование с различными наборами исходных данных, вклю-</w:t>
       </w:r>
     </w:p>
     <w:p>
@@ -2598,31 +2286,7 @@
           <w:sz w:val="28"/>
           <w:szCs w:val="28"/>
         </w:rPr>
-        <w:t xml:space="preserve"> </w:t>
-      </w:r>
-      <w:r>
-        <w:rPr>
-          <w:rFonts w:ascii="Times New Roman" w:eastAsia="SFRM1200" w:hAnsi="Times New Roman" w:cs="Times New Roman"/>
-          <w:sz w:val="28"/>
-          <w:szCs w:val="28"/>
-        </w:rPr>
-        <w:t>ввод и вывод</w:t>
-      </w:r>
-      <w:r>
-        <w:rPr>
-          <w:rFonts w:ascii="Times New Roman" w:eastAsia="SFRM1200" w:hAnsi="Times New Roman" w:cs="Times New Roman"/>
-          <w:sz w:val="28"/>
-          <w:szCs w:val="28"/>
-        </w:rPr>
-        <w:t xml:space="preserve"> строк или </w:t>
-      </w:r>
-      <w:r>
-        <w:rPr>
-          <w:rFonts w:ascii="Times New Roman" w:eastAsia="SFRM1200" w:hAnsi="Times New Roman" w:cs="Times New Roman"/>
-          <w:sz w:val="28"/>
-          <w:szCs w:val="28"/>
-        </w:rPr>
-        <w:t>целых или дробных чисел осуществляется таким образом</w:t>
+        <w:t xml:space="preserve"> ввод и вывод строк или целых или дробных чисел осуществляется таким образом</w:t>
       </w:r>
       <w:r>
         <w:rPr>
@@ -2662,6 +2326,7 @@
       <w:r>
         <w:rPr>
           <w:rFonts w:ascii="Times New Roman" w:eastAsia="SFRM1200" w:hAnsi="Times New Roman" w:cs="Times New Roman"/>
+          <w:noProof/>
           <w:sz w:val="28"/>
           <w:szCs w:val="28"/>
           <w:lang w:val="en-US"/>
@@ -2806,145 +2471,65 @@
           <w:szCs w:val="28"/>
         </w:rPr>
       </w:pPr>
-      <w:proofErr w:type="spellStart"/>
-      <w:r>
-        <w:rPr>
-          <w:rFonts w:ascii="Times New Roman" w:eastAsia="SFRM1200" w:hAnsi="Times New Roman" w:cs="Times New Roman"/>
-          <w:b/>
-          <w:bCs/>
-          <w:sz w:val="28"/>
-          <w:szCs w:val="28"/>
-        </w:rPr>
-        <w:t>стовых</w:t>
-      </w:r>
-      <w:proofErr w:type="spellEnd"/>
-      <w:r>
-        <w:rPr>
-          <w:rFonts w:ascii="Times New Roman" w:eastAsia="SFRM1200" w:hAnsi="Times New Roman" w:cs="Times New Roman"/>
-          <w:b/>
-          <w:bCs/>
-          <w:sz w:val="28"/>
-          <w:szCs w:val="28"/>
-        </w:rPr>
-        <w:t xml:space="preserve"> данных (вместо их ввода). Осуществить прогон тестов </w:t>
-      </w:r>
-      <w:proofErr w:type="spellStart"/>
-      <w:r>
-        <w:rPr>
-          <w:rFonts w:ascii="Times New Roman" w:eastAsia="SFRM1200" w:hAnsi="Times New Roman" w:cs="Times New Roman"/>
-          <w:b/>
-          <w:bCs/>
-          <w:sz w:val="28"/>
-          <w:szCs w:val="28"/>
-        </w:rPr>
-        <w:t>обес</w:t>
-      </w:r>
-      <w:proofErr w:type="spellEnd"/>
-      <w:r>
-        <w:rPr>
-          <w:rFonts w:ascii="Times New Roman" w:eastAsia="SFRM1200" w:hAnsi="Times New Roman" w:cs="Times New Roman"/>
-          <w:b/>
-          <w:bCs/>
-          <w:sz w:val="28"/>
-          <w:szCs w:val="28"/>
-        </w:rPr>
-        <w:t>-</w:t>
-      </w:r>
-    </w:p>
-    <w:p>
-      <w:pPr>
-        <w:autoSpaceDE w:val="0"/>
-        <w:autoSpaceDN w:val="0"/>
-        <w:adjustRightInd w:val="0"/>
-        <w:spacing w:after="0" w:line="240" w:lineRule="auto"/>
-        <w:rPr>
-          <w:rFonts w:ascii="Times New Roman" w:eastAsia="SFRM1200" w:hAnsi="Times New Roman" w:cs="Times New Roman"/>
-          <w:b/>
-          <w:bCs/>
-          <w:sz w:val="28"/>
-          <w:szCs w:val="28"/>
-        </w:rPr>
-      </w:pPr>
-      <w:proofErr w:type="spellStart"/>
-      <w:r>
-        <w:rPr>
-          <w:rFonts w:ascii="Times New Roman" w:eastAsia="SFRM1200" w:hAnsi="Times New Roman" w:cs="Times New Roman"/>
-          <w:b/>
-          <w:bCs/>
-          <w:sz w:val="28"/>
-          <w:szCs w:val="28"/>
-        </w:rPr>
-        <w:t>печивающих</w:t>
-      </w:r>
-      <w:proofErr w:type="spellEnd"/>
-      <w:r>
-        <w:rPr>
-          <w:rFonts w:ascii="Times New Roman" w:eastAsia="SFRM1200" w:hAnsi="Times New Roman" w:cs="Times New Roman"/>
-          <w:b/>
-          <w:bCs/>
-          <w:sz w:val="28"/>
-          <w:szCs w:val="28"/>
-        </w:rPr>
-        <w:t xml:space="preserve"> покрытие различных ситуаций. В том случае, если </w:t>
-      </w:r>
-      <w:proofErr w:type="spellStart"/>
-      <w:r>
-        <w:rPr>
-          <w:rFonts w:ascii="Times New Roman" w:eastAsia="SFRM1200" w:hAnsi="Times New Roman" w:cs="Times New Roman"/>
-          <w:b/>
-          <w:bCs/>
-          <w:sz w:val="28"/>
-          <w:szCs w:val="28"/>
-        </w:rPr>
-        <w:t>ис</w:t>
-      </w:r>
-      <w:proofErr w:type="spellEnd"/>
-      <w:r>
-        <w:rPr>
-          <w:rFonts w:ascii="Times New Roman" w:eastAsia="SFRM1200" w:hAnsi="Times New Roman" w:cs="Times New Roman"/>
-          <w:b/>
-          <w:bCs/>
-          <w:sz w:val="28"/>
-          <w:szCs w:val="28"/>
-        </w:rPr>
-        <w:t>-</w:t>
-      </w:r>
-    </w:p>
-    <w:p>
-      <w:pPr>
-        <w:autoSpaceDE w:val="0"/>
-        <w:autoSpaceDN w:val="0"/>
-        <w:adjustRightInd w:val="0"/>
-        <w:spacing w:after="0" w:line="240" w:lineRule="auto"/>
-        <w:rPr>
-          <w:rFonts w:ascii="Times New Roman" w:eastAsia="SFRM1200" w:hAnsi="Times New Roman" w:cs="Times New Roman"/>
-          <w:b/>
-          <w:bCs/>
-          <w:sz w:val="28"/>
-          <w:szCs w:val="28"/>
-        </w:rPr>
-      </w:pPr>
-      <w:proofErr w:type="spellStart"/>
-      <w:r>
-        <w:rPr>
-          <w:rFonts w:ascii="Times New Roman" w:eastAsia="SFRM1200" w:hAnsi="Times New Roman" w:cs="Times New Roman"/>
-          <w:b/>
-          <w:bCs/>
-          <w:sz w:val="28"/>
-          <w:szCs w:val="28"/>
-        </w:rPr>
-        <w:t>ходные</w:t>
-      </w:r>
-      <w:proofErr w:type="spellEnd"/>
-      <w:r>
-        <w:rPr>
-          <w:rFonts w:ascii="Times New Roman" w:eastAsia="SFRM1200" w:hAnsi="Times New Roman" w:cs="Times New Roman"/>
-          <w:b/>
-          <w:bCs/>
-          <w:sz w:val="28"/>
-          <w:szCs w:val="28"/>
-        </w:rPr>
-        <w:t xml:space="preserve"> данные напрямую не прописаны, а точность в условии за-</w:t>
+      <w:r>
+        <w:rPr>
+          <w:rFonts w:ascii="Times New Roman" w:eastAsia="SFRM1200" w:hAnsi="Times New Roman" w:cs="Times New Roman"/>
+          <w:b/>
+          <w:bCs/>
+          <w:sz w:val="28"/>
+          <w:szCs w:val="28"/>
+        </w:rPr>
+        <w:t>стовых данных (вместо их ввода). Осуществить прогон тестов обес-</w:t>
+      </w:r>
+    </w:p>
+    <w:p>
+      <w:pPr>
+        <w:autoSpaceDE w:val="0"/>
+        <w:autoSpaceDN w:val="0"/>
+        <w:adjustRightInd w:val="0"/>
+        <w:spacing w:after="0" w:line="240" w:lineRule="auto"/>
+        <w:rPr>
+          <w:rFonts w:ascii="Times New Roman" w:eastAsia="SFRM1200" w:hAnsi="Times New Roman" w:cs="Times New Roman"/>
+          <w:b/>
+          <w:bCs/>
+          <w:sz w:val="28"/>
+          <w:szCs w:val="28"/>
+        </w:rPr>
+      </w:pPr>
+      <w:r>
+        <w:rPr>
+          <w:rFonts w:ascii="Times New Roman" w:eastAsia="SFRM1200" w:hAnsi="Times New Roman" w:cs="Times New Roman"/>
+          <w:b/>
+          <w:bCs/>
+          <w:sz w:val="28"/>
+          <w:szCs w:val="28"/>
+        </w:rPr>
+        <w:t>печивающих покрытие различных ситуаций. В том случае, если ис-</w:t>
+      </w:r>
+    </w:p>
+    <w:p>
+      <w:pPr>
+        <w:autoSpaceDE w:val="0"/>
+        <w:autoSpaceDN w:val="0"/>
+        <w:adjustRightInd w:val="0"/>
+        <w:spacing w:after="0" w:line="240" w:lineRule="auto"/>
+        <w:rPr>
+          <w:rFonts w:ascii="Times New Roman" w:eastAsia="SFRM1200" w:hAnsi="Times New Roman" w:cs="Times New Roman"/>
+          <w:b/>
+          <w:bCs/>
+          <w:sz w:val="28"/>
+          <w:szCs w:val="28"/>
+        </w:rPr>
+      </w:pPr>
+      <w:r>
+        <w:rPr>
+          <w:rFonts w:ascii="Times New Roman" w:eastAsia="SFRM1200" w:hAnsi="Times New Roman" w:cs="Times New Roman"/>
+          <w:b/>
+          <w:bCs/>
+          <w:sz w:val="28"/>
+          <w:szCs w:val="28"/>
+        </w:rPr>
+        <w:t>ходные данные напрямую не прописаны, а точность в условии за-</w:t>
       </w:r>
     </w:p>
     <w:p>
@@ -3034,7 +2619,6 @@
         </w:rPr>
         <w:t>.</w:t>
       </w:r>
-      <w:proofErr w:type="spellStart"/>
       <w:r>
         <w:rPr>
           <w:rFonts w:ascii="Times New Roman" w:eastAsia="SFRM1200" w:hAnsi="Times New Roman" w:cs="Times New Roman"/>
@@ -3044,22 +2628,13 @@
         </w:rPr>
         <w:t>asm</w:t>
       </w:r>
-      <w:proofErr w:type="spellEnd"/>
-      <w:r>
-        <w:rPr>
-          <w:rFonts w:ascii="Times New Roman" w:eastAsia="SFRM1200" w:hAnsi="Times New Roman" w:cs="Times New Roman"/>
-          <w:sz w:val="28"/>
-          <w:szCs w:val="28"/>
-        </w:rPr>
-        <w:t>, содержащий программу</w:t>
-      </w:r>
-      <w:r>
-        <w:rPr>
-          <w:rFonts w:ascii="Times New Roman" w:eastAsia="SFRM1200" w:hAnsi="Times New Roman" w:cs="Times New Roman"/>
-          <w:sz w:val="28"/>
-          <w:szCs w:val="28"/>
-        </w:rPr>
-        <w:t>,</w:t>
+      <w:r>
+        <w:rPr>
+          <w:rFonts w:ascii="Times New Roman" w:eastAsia="SFRM1200" w:hAnsi="Times New Roman" w:cs="Times New Roman"/>
+          <w:sz w:val="28"/>
+          <w:szCs w:val="28"/>
+        </w:rPr>
+        <w:t>, содержащий программу,</w:t>
       </w:r>
       <w:r>
         <w:rPr>
@@ -3075,15 +2650,7 @@
           <w:sz w:val="28"/>
           <w:szCs w:val="28"/>
         </w:rPr>
-        <w:t>осуществляющую автоматическое тестирование на различных наборах входных данных</w:t>
-      </w:r>
-      <w:r>
-        <w:rPr>
-          <w:rFonts w:ascii="Times New Roman" w:eastAsia="SFRM1200" w:hAnsi="Times New Roman" w:cs="Times New Roman"/>
-          <w:sz w:val="28"/>
-          <w:szCs w:val="28"/>
-        </w:rPr>
-        <w:t>, а также для этого был написан соответствующий макрос.</w:t>
+        <w:t>осуществляющую автоматическое тестирование на различных наборах входных данных, а также для этого был написан соответствующий макрос.</w:t>
       </w:r>
     </w:p>
     <w:p>
@@ -3158,6 +2725,7 @@
       <w:r>
         <w:rPr>
           <w:rFonts w:ascii="Times New Roman" w:eastAsia="SFRM1200" w:hAnsi="Times New Roman" w:cs="Times New Roman"/>
+          <w:noProof/>
           <w:sz w:val="28"/>
           <w:szCs w:val="28"/>
         </w:rPr>
@@ -3214,6 +2782,7 @@
       <w:r>
         <w:rPr>
           <w:rFonts w:ascii="Times New Roman" w:eastAsia="SFRM1200" w:hAnsi="Times New Roman" w:cs="Times New Roman"/>
+          <w:noProof/>
           <w:sz w:val="28"/>
           <w:szCs w:val="28"/>
         </w:rPr>
@@ -3396,6 +2965,7 @@
       <w:r>
         <w:rPr>
           <w:rFonts w:ascii="Times New Roman" w:eastAsia="SFRM1200" w:hAnsi="Times New Roman" w:cs="Times New Roman"/>
+          <w:noProof/>
           <w:sz w:val="28"/>
           <w:szCs w:val="28"/>
         </w:rPr>
@@ -3451,6 +3021,7 @@
       <w:r>
         <w:rPr>
           <w:rFonts w:ascii="Times New Roman" w:eastAsia="SFRM1200" w:hAnsi="Times New Roman" w:cs="Times New Roman"/>
+          <w:noProof/>
           <w:sz w:val="28"/>
           <w:szCs w:val="28"/>
         </w:rPr>
@@ -3581,323 +3152,282 @@
           <w:sz w:val="28"/>
           <w:szCs w:val="28"/>
         </w:rPr>
-        <w:t xml:space="preserve">уровня по выбору: C, C++, </w:t>
-      </w:r>
-      <w:proofErr w:type="spellStart"/>
-      <w:r>
-        <w:rPr>
-          <w:rFonts w:ascii="Times New Roman" w:eastAsia="SFRM1200" w:hAnsi="Times New Roman" w:cs="Times New Roman"/>
-          <w:b/>
-          <w:bCs/>
-          <w:sz w:val="28"/>
-          <w:szCs w:val="28"/>
+        <w:t>уровня по выбору: C, C++, Python.</w:t>
+      </w:r>
+    </w:p>
+    <w:p>
+      <w:pPr>
+        <w:autoSpaceDE w:val="0"/>
+        <w:autoSpaceDN w:val="0"/>
+        <w:adjustRightInd w:val="0"/>
+        <w:spacing w:after="0" w:line="240" w:lineRule="auto"/>
+        <w:ind w:left="360"/>
+        <w:rPr>
+          <w:noProof/>
+        </w:rPr>
+      </w:pPr>
+      <w:r>
+        <w:rPr>
+          <w:rFonts w:ascii="Times New Roman" w:eastAsia="SFRM1200" w:hAnsi="Times New Roman" w:cs="Times New Roman"/>
+          <w:sz w:val="28"/>
+          <w:szCs w:val="28"/>
+        </w:rPr>
+        <w:t>Ре</w:t>
+      </w:r>
+      <w:r>
+        <w:rPr>
+          <w:rFonts w:ascii="Times New Roman" w:eastAsia="SFRM1200" w:hAnsi="Times New Roman" w:cs="Times New Roman"/>
+          <w:sz w:val="28"/>
+          <w:szCs w:val="28"/>
+          <w:lang w:val="en-US"/>
+        </w:rPr>
+        <w:t>a</w:t>
+      </w:r>
+      <w:r>
+        <w:rPr>
+          <w:rFonts w:ascii="Times New Roman" w:eastAsia="SFRM1200" w:hAnsi="Times New Roman" w:cs="Times New Roman"/>
+          <w:sz w:val="28"/>
+          <w:szCs w:val="28"/>
+        </w:rPr>
+        <w:t xml:space="preserve">лизованы программы на </w:t>
+      </w:r>
+      <w:r>
+        <w:rPr>
+          <w:rFonts w:ascii="Times New Roman" w:eastAsia="SFRM1200" w:hAnsi="Times New Roman" w:cs="Times New Roman"/>
+          <w:sz w:val="28"/>
+          <w:szCs w:val="28"/>
+          <w:lang w:val="en-US"/>
         </w:rPr>
         <w:t>Python</w:t>
       </w:r>
-      <w:proofErr w:type="spellEnd"/>
-      <w:r>
-        <w:rPr>
-          <w:rFonts w:ascii="Times New Roman" w:eastAsia="SFRM1200" w:hAnsi="Times New Roman" w:cs="Times New Roman"/>
-          <w:b/>
-          <w:bCs/>
+      <w:r>
+        <w:rPr>
+          <w:rFonts w:ascii="Times New Roman" w:eastAsia="SFRM1200" w:hAnsi="Times New Roman" w:cs="Times New Roman"/>
+          <w:sz w:val="28"/>
+          <w:szCs w:val="28"/>
+        </w:rPr>
+        <w:t xml:space="preserve">: </w:t>
+      </w:r>
+      <w:r>
+        <w:rPr>
+          <w:rFonts w:ascii="Times New Roman" w:eastAsia="SFRM1200" w:hAnsi="Times New Roman" w:cs="Times New Roman"/>
+          <w:sz w:val="28"/>
+          <w:szCs w:val="28"/>
+          <w:lang w:val="en-US"/>
+        </w:rPr>
+        <w:t>bisect</w:t>
+      </w:r>
+      <w:r>
+        <w:rPr>
+          <w:rFonts w:ascii="Times New Roman" w:eastAsia="SFRM1200" w:hAnsi="Times New Roman" w:cs="Times New Roman"/>
+          <w:sz w:val="28"/>
+          <w:szCs w:val="28"/>
+        </w:rPr>
+        <w:t>_</w:t>
+      </w:r>
+      <w:r>
+        <w:rPr>
+          <w:rFonts w:ascii="Times New Roman" w:eastAsia="SFRM1200" w:hAnsi="Times New Roman" w:cs="Times New Roman"/>
+          <w:sz w:val="28"/>
+          <w:szCs w:val="28"/>
+          <w:lang w:val="en-US"/>
+        </w:rPr>
+        <w:t>serach</w:t>
+      </w:r>
+      <w:r>
+        <w:rPr>
+          <w:rFonts w:ascii="Times New Roman" w:eastAsia="SFRM1200" w:hAnsi="Times New Roman" w:cs="Times New Roman"/>
           <w:sz w:val="28"/>
           <w:szCs w:val="28"/>
         </w:rPr>
         <w:t>.</w:t>
       </w:r>
-    </w:p>
-    <w:p>
-      <w:pPr>
-        <w:autoSpaceDE w:val="0"/>
-        <w:autoSpaceDN w:val="0"/>
-        <w:adjustRightInd w:val="0"/>
-        <w:spacing w:after="0" w:line="240" w:lineRule="auto"/>
-        <w:ind w:left="360"/>
+      <w:r>
+        <w:rPr>
+          <w:rFonts w:ascii="Times New Roman" w:eastAsia="SFRM1200" w:hAnsi="Times New Roman" w:cs="Times New Roman"/>
+          <w:sz w:val="28"/>
+          <w:szCs w:val="28"/>
+          <w:lang w:val="en-US"/>
+        </w:rPr>
+        <w:t>py</w:t>
+      </w:r>
+      <w:r>
+        <w:rPr>
+          <w:rFonts w:ascii="Times New Roman" w:eastAsia="SFRM1200" w:hAnsi="Times New Roman" w:cs="Times New Roman"/>
+          <w:sz w:val="28"/>
+          <w:szCs w:val="28"/>
+        </w:rPr>
+        <w:t xml:space="preserve"> </w:t>
+      </w:r>
+      <w:r>
+        <w:rPr>
+          <w:rFonts w:ascii="Times New Roman" w:eastAsia="SFRM1200" w:hAnsi="Times New Roman" w:cs="Times New Roman"/>
+          <w:sz w:val="28"/>
+          <w:szCs w:val="28"/>
+        </w:rPr>
+        <w:t>–</w:t>
+      </w:r>
+      <w:r>
+        <w:rPr>
+          <w:rFonts w:ascii="Times New Roman" w:eastAsia="SFRM1200" w:hAnsi="Times New Roman" w:cs="Times New Roman"/>
+          <w:sz w:val="28"/>
+          <w:szCs w:val="28"/>
+        </w:rPr>
+        <w:t xml:space="preserve"> </w:t>
+      </w:r>
+      <w:r>
+        <w:rPr>
+          <w:rFonts w:ascii="Times New Roman" w:eastAsia="SFRM1200" w:hAnsi="Times New Roman" w:cs="Times New Roman"/>
+          <w:sz w:val="28"/>
+          <w:szCs w:val="28"/>
+        </w:rPr>
+        <w:t xml:space="preserve">для решения этой задачи на питоне, а </w:t>
+      </w:r>
+      <w:r>
+        <w:rPr>
+          <w:rFonts w:ascii="Times New Roman" w:eastAsia="SFRM1200" w:hAnsi="Times New Roman" w:cs="Times New Roman"/>
+          <w:sz w:val="28"/>
+          <w:szCs w:val="28"/>
+          <w:lang w:val="en-US"/>
+        </w:rPr>
+        <w:t>checker</w:t>
+      </w:r>
+      <w:r>
+        <w:rPr>
+          <w:rFonts w:ascii="Times New Roman" w:eastAsia="SFRM1200" w:hAnsi="Times New Roman" w:cs="Times New Roman"/>
+          <w:sz w:val="28"/>
+          <w:szCs w:val="28"/>
+        </w:rPr>
+        <w:t>.</w:t>
+      </w:r>
+      <w:r>
+        <w:rPr>
+          <w:rFonts w:ascii="Times New Roman" w:eastAsia="SFRM1200" w:hAnsi="Times New Roman" w:cs="Times New Roman"/>
+          <w:sz w:val="28"/>
+          <w:szCs w:val="28"/>
+          <w:lang w:val="en-US"/>
+        </w:rPr>
+        <w:t>py</w:t>
+      </w:r>
+      <w:r>
+        <w:rPr>
+          <w:rFonts w:ascii="Times New Roman" w:eastAsia="SFRM1200" w:hAnsi="Times New Roman" w:cs="Times New Roman"/>
+          <w:sz w:val="28"/>
+          <w:szCs w:val="28"/>
+        </w:rPr>
+        <w:t xml:space="preserve"> </w:t>
+      </w:r>
+      <w:r>
+        <w:rPr>
+          <w:rFonts w:ascii="Times New Roman" w:eastAsia="SFRM1200" w:hAnsi="Times New Roman" w:cs="Times New Roman"/>
+          <w:sz w:val="28"/>
+          <w:szCs w:val="28"/>
+        </w:rPr>
+        <w:t xml:space="preserve">вызывает программу на </w:t>
+      </w:r>
+      <w:r>
+        <w:rPr>
+          <w:rFonts w:ascii="Times New Roman" w:eastAsia="SFRM1200" w:hAnsi="Times New Roman" w:cs="Times New Roman"/>
+          <w:sz w:val="28"/>
+          <w:szCs w:val="28"/>
+          <w:lang w:val="en-US"/>
+        </w:rPr>
+        <w:t>risc</w:t>
+      </w:r>
+      <w:r>
+        <w:rPr>
+          <w:rFonts w:ascii="Times New Roman" w:eastAsia="SFRM1200" w:hAnsi="Times New Roman" w:cs="Times New Roman"/>
+          <w:sz w:val="28"/>
+          <w:szCs w:val="28"/>
+        </w:rPr>
+        <w:t>-</w:t>
+      </w:r>
+      <w:r>
+        <w:rPr>
+          <w:rFonts w:ascii="Times New Roman" w:eastAsia="SFRM1200" w:hAnsi="Times New Roman" w:cs="Times New Roman"/>
+          <w:sz w:val="28"/>
+          <w:szCs w:val="28"/>
+          <w:lang w:val="en-US"/>
+        </w:rPr>
+        <w:t>v</w:t>
+      </w:r>
+      <w:r>
+        <w:rPr>
+          <w:rFonts w:ascii="Times New Roman" w:eastAsia="SFRM1200" w:hAnsi="Times New Roman" w:cs="Times New Roman"/>
+          <w:sz w:val="28"/>
+          <w:szCs w:val="28"/>
+        </w:rPr>
+        <w:t xml:space="preserve">, подает в нее автоматически входные данные и извлекает выходные и сравнивает их с решением </w:t>
+      </w:r>
+      <w:r>
+        <w:rPr>
+          <w:rFonts w:ascii="Times New Roman" w:eastAsia="SFRM1200" w:hAnsi="Times New Roman" w:cs="Times New Roman"/>
+          <w:sz w:val="28"/>
+          <w:szCs w:val="28"/>
+          <w:lang w:val="en-US"/>
+        </w:rPr>
+        <w:t>bisect</w:t>
+      </w:r>
+      <w:r>
+        <w:rPr>
+          <w:rFonts w:ascii="Times New Roman" w:eastAsia="SFRM1200" w:hAnsi="Times New Roman" w:cs="Times New Roman"/>
+          <w:sz w:val="28"/>
+          <w:szCs w:val="28"/>
+        </w:rPr>
+        <w:t>_</w:t>
+      </w:r>
+      <w:r>
+        <w:rPr>
+          <w:rFonts w:ascii="Times New Roman" w:eastAsia="SFRM1200" w:hAnsi="Times New Roman" w:cs="Times New Roman"/>
+          <w:sz w:val="28"/>
+          <w:szCs w:val="28"/>
+          <w:lang w:val="en-US"/>
+        </w:rPr>
+        <w:t>search</w:t>
+      </w:r>
+      <w:r>
+        <w:rPr>
+          <w:rFonts w:ascii="Times New Roman" w:eastAsia="SFRM1200" w:hAnsi="Times New Roman" w:cs="Times New Roman"/>
+          <w:sz w:val="28"/>
+          <w:szCs w:val="28"/>
+        </w:rPr>
+        <w:t>.</w:t>
+      </w:r>
+      <w:r>
+        <w:rPr>
+          <w:rFonts w:ascii="Times New Roman" w:eastAsia="SFRM1200" w:hAnsi="Times New Roman" w:cs="Times New Roman"/>
+          <w:sz w:val="28"/>
+          <w:szCs w:val="28"/>
+          <w:lang w:val="en-US"/>
+        </w:rPr>
+        <w:t>py</w:t>
+      </w:r>
+      <w:r>
+        <w:rPr>
+          <w:rFonts w:ascii="Times New Roman" w:eastAsia="SFRM1200" w:hAnsi="Times New Roman" w:cs="Times New Roman"/>
+          <w:sz w:val="28"/>
+          <w:szCs w:val="28"/>
+        </w:rPr>
+        <w:t xml:space="preserve">. </w:t>
+      </w:r>
+      <w:r>
+        <w:rPr>
+          <w:rFonts w:ascii="Times New Roman" w:eastAsia="SFRM1200" w:hAnsi="Times New Roman" w:cs="Times New Roman"/>
+          <w:sz w:val="28"/>
+          <w:szCs w:val="28"/>
+        </w:rPr>
+        <w:t>Все это происходит на разных входных данных.</w:t>
+      </w:r>
+      <w:r>
         <w:rPr>
           <w:noProof/>
         </w:rPr>
-      </w:pPr>
-      <w:r>
-        <w:rPr>
-          <w:rFonts w:ascii="Times New Roman" w:eastAsia="SFRM1200" w:hAnsi="Times New Roman" w:cs="Times New Roman"/>
-          <w:sz w:val="28"/>
-          <w:szCs w:val="28"/>
-        </w:rPr>
-        <w:t>Ре</w:t>
-      </w:r>
-      <w:r>
-        <w:rPr>
-          <w:rFonts w:ascii="Times New Roman" w:eastAsia="SFRM1200" w:hAnsi="Times New Roman" w:cs="Times New Roman"/>
-          <w:sz w:val="28"/>
-          <w:szCs w:val="28"/>
-          <w:lang w:val="en-US"/>
-        </w:rPr>
-        <w:t>a</w:t>
-      </w:r>
-      <w:proofErr w:type="spellStart"/>
-      <w:r>
-        <w:rPr>
-          <w:rFonts w:ascii="Times New Roman" w:eastAsia="SFRM1200" w:hAnsi="Times New Roman" w:cs="Times New Roman"/>
-          <w:sz w:val="28"/>
-          <w:szCs w:val="28"/>
-        </w:rPr>
-        <w:t>лизованы</w:t>
-      </w:r>
-      <w:proofErr w:type="spellEnd"/>
-      <w:r>
-        <w:rPr>
-          <w:rFonts w:ascii="Times New Roman" w:eastAsia="SFRM1200" w:hAnsi="Times New Roman" w:cs="Times New Roman"/>
-          <w:sz w:val="28"/>
-          <w:szCs w:val="28"/>
-        </w:rPr>
-        <w:t xml:space="preserve"> программы на </w:t>
-      </w:r>
-      <w:r>
-        <w:rPr>
-          <w:rFonts w:ascii="Times New Roman" w:eastAsia="SFRM1200" w:hAnsi="Times New Roman" w:cs="Times New Roman"/>
-          <w:sz w:val="28"/>
-          <w:szCs w:val="28"/>
-          <w:lang w:val="en-US"/>
-        </w:rPr>
-        <w:t>Python</w:t>
-      </w:r>
-      <w:r>
-        <w:rPr>
-          <w:rFonts w:ascii="Times New Roman" w:eastAsia="SFRM1200" w:hAnsi="Times New Roman" w:cs="Times New Roman"/>
-          <w:sz w:val="28"/>
-          <w:szCs w:val="28"/>
-        </w:rPr>
-        <w:t xml:space="preserve">: </w:t>
-      </w:r>
-      <w:r>
-        <w:rPr>
-          <w:rFonts w:ascii="Times New Roman" w:eastAsia="SFRM1200" w:hAnsi="Times New Roman" w:cs="Times New Roman"/>
-          <w:sz w:val="28"/>
-          <w:szCs w:val="28"/>
-          <w:lang w:val="en-US"/>
-        </w:rPr>
-        <w:t>bisect</w:t>
-      </w:r>
-      <w:r>
-        <w:rPr>
-          <w:rFonts w:ascii="Times New Roman" w:eastAsia="SFRM1200" w:hAnsi="Times New Roman" w:cs="Times New Roman"/>
-          <w:sz w:val="28"/>
-          <w:szCs w:val="28"/>
-        </w:rPr>
-        <w:t>_</w:t>
-      </w:r>
-      <w:proofErr w:type="spellStart"/>
-      <w:r>
-        <w:rPr>
-          <w:rFonts w:ascii="Times New Roman" w:eastAsia="SFRM1200" w:hAnsi="Times New Roman" w:cs="Times New Roman"/>
-          <w:sz w:val="28"/>
-          <w:szCs w:val="28"/>
-          <w:lang w:val="en-US"/>
-        </w:rPr>
-        <w:t>serach</w:t>
-      </w:r>
-      <w:proofErr w:type="spellEnd"/>
-      <w:r>
-        <w:rPr>
-          <w:rFonts w:ascii="Times New Roman" w:eastAsia="SFRM1200" w:hAnsi="Times New Roman" w:cs="Times New Roman"/>
-          <w:sz w:val="28"/>
-          <w:szCs w:val="28"/>
-        </w:rPr>
-        <w:t>.</w:t>
-      </w:r>
-      <w:proofErr w:type="spellStart"/>
-      <w:r>
-        <w:rPr>
-          <w:rFonts w:ascii="Times New Roman" w:eastAsia="SFRM1200" w:hAnsi="Times New Roman" w:cs="Times New Roman"/>
-          <w:sz w:val="28"/>
-          <w:szCs w:val="28"/>
-          <w:lang w:val="en-US"/>
-        </w:rPr>
-        <w:t>py</w:t>
-      </w:r>
-      <w:proofErr w:type="spellEnd"/>
-      <w:r>
-        <w:rPr>
-          <w:rFonts w:ascii="Times New Roman" w:eastAsia="SFRM1200" w:hAnsi="Times New Roman" w:cs="Times New Roman"/>
-          <w:sz w:val="28"/>
-          <w:szCs w:val="28"/>
-        </w:rPr>
         <w:t xml:space="preserve"> </w:t>
       </w:r>
       <w:r>
         <w:rPr>
           <w:rFonts w:ascii="Times New Roman" w:eastAsia="SFRM1200" w:hAnsi="Times New Roman" w:cs="Times New Roman"/>
-          <w:sz w:val="28"/>
-          <w:szCs w:val="28"/>
-        </w:rPr>
-        <w:t>–</w:t>
-      </w:r>
-      <w:r>
-        <w:rPr>
-          <w:rFonts w:ascii="Times New Roman" w:eastAsia="SFRM1200" w:hAnsi="Times New Roman" w:cs="Times New Roman"/>
-          <w:sz w:val="28"/>
-          <w:szCs w:val="28"/>
-        </w:rPr>
-        <w:t xml:space="preserve"> </w:t>
-      </w:r>
-      <w:r>
-        <w:rPr>
-          <w:rFonts w:ascii="Times New Roman" w:eastAsia="SFRM1200" w:hAnsi="Times New Roman" w:cs="Times New Roman"/>
-          <w:sz w:val="28"/>
-          <w:szCs w:val="28"/>
-        </w:rPr>
-        <w:t xml:space="preserve">для решения этой задачи на питоне, а </w:t>
-      </w:r>
-      <w:r>
-        <w:rPr>
-          <w:rFonts w:ascii="Times New Roman" w:eastAsia="SFRM1200" w:hAnsi="Times New Roman" w:cs="Times New Roman"/>
-          <w:sz w:val="28"/>
-          <w:szCs w:val="28"/>
-          <w:lang w:val="en-US"/>
-        </w:rPr>
-        <w:t>checker</w:t>
-      </w:r>
-      <w:r>
-        <w:rPr>
-          <w:rFonts w:ascii="Times New Roman" w:eastAsia="SFRM1200" w:hAnsi="Times New Roman" w:cs="Times New Roman"/>
-          <w:sz w:val="28"/>
-          <w:szCs w:val="28"/>
-        </w:rPr>
-        <w:t>.</w:t>
-      </w:r>
-      <w:proofErr w:type="spellStart"/>
-      <w:r>
-        <w:rPr>
-          <w:rFonts w:ascii="Times New Roman" w:eastAsia="SFRM1200" w:hAnsi="Times New Roman" w:cs="Times New Roman"/>
-          <w:sz w:val="28"/>
-          <w:szCs w:val="28"/>
-          <w:lang w:val="en-US"/>
-        </w:rPr>
-        <w:t>py</w:t>
-      </w:r>
-      <w:proofErr w:type="spellEnd"/>
-      <w:r>
-        <w:rPr>
-          <w:rFonts w:ascii="Times New Roman" w:eastAsia="SFRM1200" w:hAnsi="Times New Roman" w:cs="Times New Roman"/>
-          <w:sz w:val="28"/>
-          <w:szCs w:val="28"/>
-        </w:rPr>
-        <w:t xml:space="preserve"> </w:t>
-      </w:r>
-      <w:r>
-        <w:rPr>
-          <w:rFonts w:ascii="Times New Roman" w:eastAsia="SFRM1200" w:hAnsi="Times New Roman" w:cs="Times New Roman"/>
-          <w:sz w:val="28"/>
-          <w:szCs w:val="28"/>
-        </w:rPr>
-        <w:t xml:space="preserve">вызывает программу на </w:t>
-      </w:r>
-      <w:proofErr w:type="spellStart"/>
-      <w:r>
-        <w:rPr>
-          <w:rFonts w:ascii="Times New Roman" w:eastAsia="SFRM1200" w:hAnsi="Times New Roman" w:cs="Times New Roman"/>
-          <w:sz w:val="28"/>
-          <w:szCs w:val="28"/>
-          <w:lang w:val="en-US"/>
-        </w:rPr>
-        <w:t>risc</w:t>
-      </w:r>
-      <w:proofErr w:type="spellEnd"/>
-      <w:r>
-        <w:rPr>
-          <w:rFonts w:ascii="Times New Roman" w:eastAsia="SFRM1200" w:hAnsi="Times New Roman" w:cs="Times New Roman"/>
-          <w:sz w:val="28"/>
-          <w:szCs w:val="28"/>
-        </w:rPr>
-        <w:t>-</w:t>
-      </w:r>
-      <w:r>
-        <w:rPr>
-          <w:rFonts w:ascii="Times New Roman" w:eastAsia="SFRM1200" w:hAnsi="Times New Roman" w:cs="Times New Roman"/>
-          <w:sz w:val="28"/>
-          <w:szCs w:val="28"/>
-          <w:lang w:val="en-US"/>
-        </w:rPr>
-        <w:t>v</w:t>
-      </w:r>
-      <w:r>
-        <w:rPr>
-          <w:rFonts w:ascii="Times New Roman" w:eastAsia="SFRM1200" w:hAnsi="Times New Roman" w:cs="Times New Roman"/>
-          <w:sz w:val="28"/>
-          <w:szCs w:val="28"/>
-        </w:rPr>
-        <w:t xml:space="preserve">, подает в нее автоматически входные данные и извлекает выходные и сравнивает их с решением </w:t>
-      </w:r>
-      <w:r>
-        <w:rPr>
-          <w:rFonts w:ascii="Times New Roman" w:eastAsia="SFRM1200" w:hAnsi="Times New Roman" w:cs="Times New Roman"/>
-          <w:sz w:val="28"/>
-          <w:szCs w:val="28"/>
-          <w:lang w:val="en-US"/>
-        </w:rPr>
-        <w:t>bisect</w:t>
-      </w:r>
-      <w:r>
-        <w:rPr>
-          <w:rFonts w:ascii="Times New Roman" w:eastAsia="SFRM1200" w:hAnsi="Times New Roman" w:cs="Times New Roman"/>
-          <w:sz w:val="28"/>
-          <w:szCs w:val="28"/>
-        </w:rPr>
-        <w:t>_</w:t>
-      </w:r>
-      <w:r>
-        <w:rPr>
-          <w:rFonts w:ascii="Times New Roman" w:eastAsia="SFRM1200" w:hAnsi="Times New Roman" w:cs="Times New Roman"/>
-          <w:sz w:val="28"/>
-          <w:szCs w:val="28"/>
-          <w:lang w:val="en-US"/>
-        </w:rPr>
-        <w:t>search</w:t>
-      </w:r>
-      <w:r>
-        <w:rPr>
-          <w:rFonts w:ascii="Times New Roman" w:eastAsia="SFRM1200" w:hAnsi="Times New Roman" w:cs="Times New Roman"/>
-          <w:sz w:val="28"/>
-          <w:szCs w:val="28"/>
-        </w:rPr>
-        <w:t>.</w:t>
-      </w:r>
-      <w:proofErr w:type="spellStart"/>
-      <w:r>
-        <w:rPr>
-          <w:rFonts w:ascii="Times New Roman" w:eastAsia="SFRM1200" w:hAnsi="Times New Roman" w:cs="Times New Roman"/>
-          <w:sz w:val="28"/>
-          <w:szCs w:val="28"/>
-          <w:lang w:val="en-US"/>
-        </w:rPr>
-        <w:t>py</w:t>
-      </w:r>
-      <w:proofErr w:type="spellEnd"/>
-      <w:r>
-        <w:rPr>
-          <w:rFonts w:ascii="Times New Roman" w:eastAsia="SFRM1200" w:hAnsi="Times New Roman" w:cs="Times New Roman"/>
-          <w:sz w:val="28"/>
-          <w:szCs w:val="28"/>
-        </w:rPr>
-        <w:t xml:space="preserve">. </w:t>
-      </w:r>
-      <w:r>
-        <w:rPr>
-          <w:rFonts w:ascii="Times New Roman" w:eastAsia="SFRM1200" w:hAnsi="Times New Roman" w:cs="Times New Roman"/>
-          <w:sz w:val="28"/>
-          <w:szCs w:val="28"/>
-        </w:rPr>
-        <w:t>Все это происходит на разных входных данных.</w:t>
-      </w:r>
-      <w:r>
-        <w:rPr>
           <w:noProof/>
-        </w:rPr>
-        <w:t xml:space="preserve"> </w:t>
-      </w:r>
-      <w:r>
-        <w:rPr>
-          <w:rFonts w:ascii="Times New Roman" w:eastAsia="SFRM1200" w:hAnsi="Times New Roman" w:cs="Times New Roman"/>
           <w:sz w:val="28"/>
           <w:szCs w:val="28"/>
         </w:rPr>
@@ -3987,6 +3517,7 @@
       <w:r>
         <w:rPr>
           <w:rFonts w:ascii="Times New Roman" w:eastAsia="SFRM1200" w:hAnsi="Times New Roman" w:cs="Times New Roman"/>
+          <w:noProof/>
           <w:sz w:val="28"/>
           <w:szCs w:val="28"/>
           <w:lang w:val="en-US"/>
@@ -4230,27 +3761,15 @@
           <w:szCs w:val="28"/>
         </w:rPr>
       </w:pPr>
-      <w:proofErr w:type="gramStart"/>
-      <w:r>
-        <w:rPr>
-          <w:rFonts w:ascii="Times New Roman" w:eastAsia="SFRM1200" w:hAnsi="Times New Roman" w:cs="Times New Roman"/>
-          <w:b/>
-          <w:bCs/>
-          <w:sz w:val="28"/>
-          <w:szCs w:val="28"/>
-        </w:rPr>
-        <w:t>подпрограммы обработки данных</w:t>
-      </w:r>
-      <w:proofErr w:type="gramEnd"/>
-      <w:r>
-        <w:rPr>
-          <w:rFonts w:ascii="Times New Roman" w:eastAsia="SFRM1200" w:hAnsi="Times New Roman" w:cs="Times New Roman"/>
-          <w:b/>
-          <w:bCs/>
-          <w:sz w:val="28"/>
-          <w:szCs w:val="28"/>
-        </w:rPr>
-        <w:t xml:space="preserve"> разработанные для решения ос-</w:t>
+      <w:r>
+        <w:rPr>
+          <w:rFonts w:ascii="Times New Roman" w:eastAsia="SFRM1200" w:hAnsi="Times New Roman" w:cs="Times New Roman"/>
+          <w:b/>
+          <w:bCs/>
+          <w:sz w:val="28"/>
+          <w:szCs w:val="28"/>
+        </w:rPr>
+        <w:t>подпрограммы обработки данных разработанные для решения ос-</w:t>
       </w:r>
     </w:p>
     <w:p>
@@ -4268,50 +3787,154 @@
           <w:szCs w:val="28"/>
         </w:rPr>
       </w:pPr>
-      <w:proofErr w:type="spellStart"/>
-      <w:r>
-        <w:rPr>
-          <w:rFonts w:ascii="Times New Roman" w:eastAsia="SFRM1200" w:hAnsi="Times New Roman" w:cs="Times New Roman"/>
-          <w:b/>
-          <w:bCs/>
-          <w:sz w:val="28"/>
-          <w:szCs w:val="28"/>
-        </w:rPr>
-        <w:t>новной</w:t>
-      </w:r>
-      <w:proofErr w:type="spellEnd"/>
-      <w:r>
-        <w:rPr>
-          <w:rFonts w:ascii="Times New Roman" w:eastAsia="SFRM1200" w:hAnsi="Times New Roman" w:cs="Times New Roman"/>
-          <w:b/>
-          <w:bCs/>
-          <w:sz w:val="28"/>
-          <w:szCs w:val="28"/>
-        </w:rPr>
-        <w:t xml:space="preserve"> задачи. Макросы должны поддерживать повторное </w:t>
-      </w:r>
-      <w:proofErr w:type="spellStart"/>
-      <w:r>
-        <w:rPr>
-          <w:rFonts w:ascii="Times New Roman" w:eastAsia="SFRM1200" w:hAnsi="Times New Roman" w:cs="Times New Roman"/>
-          <w:b/>
-          <w:bCs/>
-          <w:sz w:val="28"/>
-          <w:szCs w:val="28"/>
-        </w:rPr>
-        <w:t>исполь</w:t>
-      </w:r>
-      <w:proofErr w:type="spellEnd"/>
-      <w:r>
-        <w:rPr>
-          <w:rFonts w:ascii="Times New Roman" w:eastAsia="SFRM1200" w:hAnsi="Times New Roman" w:cs="Times New Roman"/>
-          <w:b/>
-          <w:bCs/>
+      <w:r>
+        <w:rPr>
+          <w:rFonts w:ascii="Times New Roman" w:eastAsia="SFRM1200" w:hAnsi="Times New Roman" w:cs="Times New Roman"/>
+          <w:b/>
+          <w:bCs/>
+          <w:sz w:val="28"/>
+          <w:szCs w:val="28"/>
+        </w:rPr>
+        <w:t>новной задачи. Макросы должны поддерживать повторное исполь-</w:t>
+      </w:r>
+    </w:p>
+    <w:p>
+      <w:pPr>
+        <w:autoSpaceDE w:val="0"/>
+        <w:autoSpaceDN w:val="0"/>
+        <w:adjustRightInd w:val="0"/>
+        <w:spacing w:after="0" w:line="240" w:lineRule="auto"/>
+        <w:ind w:left="360"/>
+        <w:rPr>
+          <w:rFonts w:ascii="Times New Roman" w:eastAsia="SFRM1200" w:hAnsi="Times New Roman" w:cs="Times New Roman"/>
+          <w:b/>
+          <w:bCs/>
+          <w:sz w:val="28"/>
+          <w:szCs w:val="28"/>
+        </w:rPr>
+      </w:pPr>
+      <w:r>
+        <w:rPr>
+          <w:rFonts w:ascii="Times New Roman" w:eastAsia="SFRM1200" w:hAnsi="Times New Roman" w:cs="Times New Roman"/>
+          <w:b/>
+          <w:bCs/>
+          <w:sz w:val="28"/>
+          <w:szCs w:val="28"/>
+        </w:rPr>
+        <w:t>зование с различными входными и выходными параметрами.</w:t>
+      </w:r>
+    </w:p>
+    <w:p>
+      <w:pPr>
+        <w:autoSpaceDE w:val="0"/>
+        <w:autoSpaceDN w:val="0"/>
+        <w:adjustRightInd w:val="0"/>
+        <w:spacing w:after="0" w:line="240" w:lineRule="auto"/>
+        <w:ind w:left="360"/>
+        <w:rPr>
+          <w:rFonts w:ascii="Times New Roman" w:eastAsia="SFRM1200" w:hAnsi="Times New Roman" w:cs="Times New Roman"/>
+          <w:b/>
+          <w:bCs/>
+          <w:sz w:val="28"/>
+          <w:szCs w:val="28"/>
+        </w:rPr>
+      </w:pPr>
+    </w:p>
+    <w:p>
+      <w:pPr>
+        <w:autoSpaceDE w:val="0"/>
+        <w:autoSpaceDN w:val="0"/>
+        <w:adjustRightInd w:val="0"/>
+        <w:spacing w:after="0" w:line="240" w:lineRule="auto"/>
+        <w:ind w:left="360"/>
+        <w:rPr>
+          <w:rFonts w:ascii="Times New Roman" w:eastAsia="SFRM1200" w:hAnsi="Times New Roman" w:cs="Times New Roman"/>
+          <w:sz w:val="28"/>
+          <w:szCs w:val="28"/>
+        </w:rPr>
+      </w:pPr>
+      <w:r>
+        <w:rPr>
+          <w:rFonts w:ascii="Times New Roman" w:eastAsia="SFRM1200" w:hAnsi="Times New Roman" w:cs="Times New Roman"/>
+          <w:sz w:val="28"/>
+          <w:szCs w:val="28"/>
+        </w:rPr>
+        <w:t>Макросов добавлено достаточно много.</w:t>
+      </w:r>
+      <w:r>
+        <w:rPr>
+          <w:rFonts w:ascii="Times New Roman" w:eastAsia="SFRM1200" w:hAnsi="Times New Roman" w:cs="Times New Roman"/>
+          <w:sz w:val="28"/>
+          <w:szCs w:val="28"/>
+        </w:rPr>
+        <w:t xml:space="preserve"> </w:t>
+      </w:r>
+      <w:r>
+        <w:rPr>
+          <w:rFonts w:ascii="Times New Roman" w:eastAsia="SFRM1200" w:hAnsi="Times New Roman" w:cs="Times New Roman"/>
+          <w:sz w:val="28"/>
+          <w:szCs w:val="28"/>
+        </w:rPr>
+        <w:t xml:space="preserve">Они содержатся в </w:t>
+      </w:r>
+      <w:r>
+        <w:rPr>
+          <w:rFonts w:ascii="Times New Roman" w:eastAsia="SFRM1200" w:hAnsi="Times New Roman" w:cs="Times New Roman"/>
+          <w:sz w:val="28"/>
+          <w:szCs w:val="28"/>
+          <w:lang w:val="en-US"/>
+        </w:rPr>
+        <w:t>library</w:t>
+      </w:r>
+      <w:r>
+        <w:rPr>
+          <w:rFonts w:ascii="Times New Roman" w:eastAsia="SFRM1200" w:hAnsi="Times New Roman" w:cs="Times New Roman"/>
+          <w:sz w:val="28"/>
+          <w:szCs w:val="28"/>
+        </w:rPr>
+        <w:t>.</w:t>
+      </w:r>
+      <w:r>
+        <w:rPr>
+          <w:rFonts w:ascii="Times New Roman" w:eastAsia="SFRM1200" w:hAnsi="Times New Roman" w:cs="Times New Roman"/>
+          <w:sz w:val="28"/>
+          <w:szCs w:val="28"/>
+          <w:lang w:val="en-US"/>
+        </w:rPr>
+        <w:t>asm</w:t>
+      </w:r>
+      <w:r>
+        <w:rPr>
+          <w:rFonts w:ascii="Times New Roman" w:eastAsia="SFRM1200" w:hAnsi="Times New Roman" w:cs="Times New Roman"/>
+          <w:sz w:val="28"/>
+          <w:szCs w:val="28"/>
+        </w:rPr>
+        <w:t>. В основном макросы используются для ввода</w:t>
+      </w:r>
+      <w:r>
+        <w:rPr>
+          <w:rFonts w:ascii="Times New Roman" w:eastAsia="SFRM1200" w:hAnsi="Times New Roman" w:cs="Times New Roman"/>
           <w:sz w:val="28"/>
           <w:szCs w:val="28"/>
         </w:rPr>
         <w:t>-</w:t>
       </w:r>
+      <w:r>
+        <w:rPr>
+          <w:rFonts w:ascii="Times New Roman" w:eastAsia="SFRM1200" w:hAnsi="Times New Roman" w:cs="Times New Roman"/>
+          <w:sz w:val="28"/>
+          <w:szCs w:val="28"/>
+        </w:rPr>
+        <w:t xml:space="preserve">вывода данных разных типов и </w:t>
+      </w:r>
+      <w:r>
+        <w:rPr>
+          <w:rFonts w:ascii="Times New Roman" w:eastAsia="SFRM1200" w:hAnsi="Times New Roman" w:cs="Times New Roman"/>
+          <w:sz w:val="28"/>
+          <w:szCs w:val="28"/>
+        </w:rPr>
+        <w:t>тестирования.</w:t>
+      </w:r>
     </w:p>
     <w:p>
       <w:pPr>
@@ -4322,34 +3945,10 @@
         <w:ind w:left="360"/>
         <w:rPr>
           <w:rFonts w:ascii="Times New Roman" w:eastAsia="SFRM1200" w:hAnsi="Times New Roman" w:cs="Times New Roman"/>
-          <w:b/>
-          <w:bCs/>
-          <w:sz w:val="28"/>
-          <w:szCs w:val="28"/>
-        </w:rPr>
-      </w:pPr>
-      <w:proofErr w:type="spellStart"/>
-      <w:r>
-        <w:rPr>
-          <w:rFonts w:ascii="Times New Roman" w:eastAsia="SFRM1200" w:hAnsi="Times New Roman" w:cs="Times New Roman"/>
-          <w:b/>
-          <w:bCs/>
-          <w:sz w:val="28"/>
-          <w:szCs w:val="28"/>
-        </w:rPr>
-        <w:t>зование</w:t>
-      </w:r>
-      <w:proofErr w:type="spellEnd"/>
-      <w:r>
-        <w:rPr>
-          <w:rFonts w:ascii="Times New Roman" w:eastAsia="SFRM1200" w:hAnsi="Times New Roman" w:cs="Times New Roman"/>
-          <w:b/>
-          <w:bCs/>
-          <w:sz w:val="28"/>
-          <w:szCs w:val="28"/>
-        </w:rPr>
-        <w:t xml:space="preserve"> с различными входными и выходными параметрами.</w:t>
-      </w:r>
+          <w:sz w:val="28"/>
+          <w:szCs w:val="28"/>
+        </w:rPr>
+      </w:pPr>
     </w:p>
     <w:p>
       <w:pPr>
@@ -4360,158 +3959,14 @@
         <w:ind w:left="360"/>
         <w:rPr>
           <w:rFonts w:ascii="Times New Roman" w:eastAsia="SFRM1200" w:hAnsi="Times New Roman" w:cs="Times New Roman"/>
-          <w:b/>
-          <w:bCs/>
-          <w:sz w:val="28"/>
-          <w:szCs w:val="28"/>
-        </w:rPr>
-      </w:pPr>
-    </w:p>
-    <w:p>
-      <w:pPr>
-        <w:autoSpaceDE w:val="0"/>
-        <w:autoSpaceDN w:val="0"/>
-        <w:adjustRightInd w:val="0"/>
-        <w:spacing w:after="0" w:line="240" w:lineRule="auto"/>
-        <w:ind w:left="360"/>
-        <w:rPr>
-          <w:rFonts w:ascii="Times New Roman" w:eastAsia="SFRM1200" w:hAnsi="Times New Roman" w:cs="Times New Roman"/>
-          <w:sz w:val="28"/>
-          <w:szCs w:val="28"/>
-        </w:rPr>
-      </w:pPr>
-      <w:r>
-        <w:rPr>
-          <w:rFonts w:ascii="Times New Roman" w:eastAsia="SFRM1200" w:hAnsi="Times New Roman" w:cs="Times New Roman"/>
-          <w:sz w:val="28"/>
-          <w:szCs w:val="28"/>
-        </w:rPr>
-        <w:t>Макросов добавлено достаточно много.</w:t>
-      </w:r>
-      <w:r>
-        <w:rPr>
-          <w:rFonts w:ascii="Times New Roman" w:eastAsia="SFRM1200" w:hAnsi="Times New Roman" w:cs="Times New Roman"/>
-          <w:sz w:val="28"/>
-          <w:szCs w:val="28"/>
-        </w:rPr>
-        <w:t xml:space="preserve"> </w:t>
-      </w:r>
-      <w:r>
-        <w:rPr>
-          <w:rFonts w:ascii="Times New Roman" w:eastAsia="SFRM1200" w:hAnsi="Times New Roman" w:cs="Times New Roman"/>
-          <w:sz w:val="28"/>
-          <w:szCs w:val="28"/>
-        </w:rPr>
-        <w:t>Они содержатся в</w:t>
-      </w:r>
-      <w:r>
-        <w:rPr>
-          <w:rFonts w:ascii="Times New Roman" w:eastAsia="SFRM1200" w:hAnsi="Times New Roman" w:cs="Times New Roman"/>
-          <w:sz w:val="28"/>
-          <w:szCs w:val="28"/>
-        </w:rPr>
-        <w:t xml:space="preserve"> </w:t>
-      </w:r>
-      <w:r>
-        <w:rPr>
-          <w:rFonts w:ascii="Times New Roman" w:eastAsia="SFRM1200" w:hAnsi="Times New Roman" w:cs="Times New Roman"/>
-          <w:sz w:val="28"/>
-          <w:szCs w:val="28"/>
-          <w:lang w:val="en-US"/>
-        </w:rPr>
-        <w:t>lib</w:t>
-      </w:r>
-      <w:r>
-        <w:rPr>
-          <w:rFonts w:ascii="Times New Roman" w:eastAsia="SFRM1200" w:hAnsi="Times New Roman" w:cs="Times New Roman"/>
-          <w:sz w:val="28"/>
-          <w:szCs w:val="28"/>
-          <w:lang w:val="en-US"/>
-        </w:rPr>
-        <w:t>rary</w:t>
-      </w:r>
-      <w:r>
-        <w:rPr>
-          <w:rFonts w:ascii="Times New Roman" w:eastAsia="SFRM1200" w:hAnsi="Times New Roman" w:cs="Times New Roman"/>
-          <w:sz w:val="28"/>
-          <w:szCs w:val="28"/>
-        </w:rPr>
-        <w:t>.</w:t>
-      </w:r>
-      <w:proofErr w:type="spellStart"/>
-      <w:r>
-        <w:rPr>
-          <w:rFonts w:ascii="Times New Roman" w:eastAsia="SFRM1200" w:hAnsi="Times New Roman" w:cs="Times New Roman"/>
-          <w:sz w:val="28"/>
-          <w:szCs w:val="28"/>
-          <w:lang w:val="en-US"/>
-        </w:rPr>
-        <w:t>asm</w:t>
-      </w:r>
-      <w:proofErr w:type="spellEnd"/>
-      <w:r>
-        <w:rPr>
-          <w:rFonts w:ascii="Times New Roman" w:eastAsia="SFRM1200" w:hAnsi="Times New Roman" w:cs="Times New Roman"/>
-          <w:sz w:val="28"/>
-          <w:szCs w:val="28"/>
-        </w:rPr>
-        <w:t>. В основном макросы используются для ввода</w:t>
-      </w:r>
-      <w:r>
-        <w:rPr>
-          <w:rFonts w:ascii="Times New Roman" w:eastAsia="SFRM1200" w:hAnsi="Times New Roman" w:cs="Times New Roman"/>
-          <w:sz w:val="28"/>
-          <w:szCs w:val="28"/>
-        </w:rPr>
-        <w:t>-</w:t>
-      </w:r>
-      <w:r>
-        <w:rPr>
-          <w:rFonts w:ascii="Times New Roman" w:eastAsia="SFRM1200" w:hAnsi="Times New Roman" w:cs="Times New Roman"/>
-          <w:sz w:val="28"/>
-          <w:szCs w:val="28"/>
-        </w:rPr>
-        <w:t xml:space="preserve">вывода данных разных типов и </w:t>
-      </w:r>
-      <w:r>
-        <w:rPr>
-          <w:rFonts w:ascii="Times New Roman" w:eastAsia="SFRM1200" w:hAnsi="Times New Roman" w:cs="Times New Roman"/>
-          <w:sz w:val="28"/>
-          <w:szCs w:val="28"/>
-        </w:rPr>
-        <w:t>тестирования.</w:t>
-      </w:r>
-    </w:p>
-    <w:p>
-      <w:pPr>
-        <w:autoSpaceDE w:val="0"/>
-        <w:autoSpaceDN w:val="0"/>
-        <w:adjustRightInd w:val="0"/>
-        <w:spacing w:after="0" w:line="240" w:lineRule="auto"/>
-        <w:ind w:left="360"/>
-        <w:rPr>
-          <w:rFonts w:ascii="Times New Roman" w:eastAsia="SFRM1200" w:hAnsi="Times New Roman" w:cs="Times New Roman"/>
-          <w:sz w:val="28"/>
-          <w:szCs w:val="28"/>
-        </w:rPr>
-      </w:pPr>
-    </w:p>
-    <w:p>
-      <w:pPr>
-        <w:autoSpaceDE w:val="0"/>
-        <w:autoSpaceDN w:val="0"/>
-        <w:adjustRightInd w:val="0"/>
-        <w:spacing w:after="0" w:line="240" w:lineRule="auto"/>
-        <w:ind w:left="360"/>
-        <w:rPr>
-          <w:rFonts w:ascii="Times New Roman" w:eastAsia="SFRM1200" w:hAnsi="Times New Roman" w:cs="Times New Roman"/>
-          <w:sz w:val="28"/>
-          <w:szCs w:val="28"/>
-        </w:rPr>
-      </w:pPr>
-      <w:r>
-        <w:rPr>
-          <w:rFonts w:ascii="Times New Roman" w:eastAsia="SFRM1200" w:hAnsi="Times New Roman" w:cs="Times New Roman"/>
+          <w:sz w:val="28"/>
+          <w:szCs w:val="28"/>
+        </w:rPr>
+      </w:pPr>
+      <w:r>
+        <w:rPr>
+          <w:rFonts w:ascii="Times New Roman" w:eastAsia="SFRM1200" w:hAnsi="Times New Roman" w:cs="Times New Roman"/>
+          <w:noProof/>
           <w:sz w:val="28"/>
           <w:szCs w:val="28"/>
         </w:rPr>
@@ -4580,6 +4035,7 @@
       <w:r>
         <w:rPr>
           <w:rFonts w:ascii="Times New Roman" w:eastAsia="SFRM1200" w:hAnsi="Times New Roman" w:cs="Times New Roman"/>
+          <w:noProof/>
           <w:sz w:val="28"/>
           <w:szCs w:val="28"/>
         </w:rPr>
@@ -4662,6 +4118,7 @@
       <w:r>
         <w:rPr>
           <w:rFonts w:ascii="Times New Roman" w:eastAsia="SFRM1200" w:hAnsi="Times New Roman" w:cs="Times New Roman"/>
+          <w:noProof/>
           <w:sz w:val="28"/>
           <w:szCs w:val="28"/>
         </w:rPr>
@@ -4765,113 +4222,57 @@
           <w:sz w:val="28"/>
           <w:szCs w:val="28"/>
         </w:rPr>
-        <w:t xml:space="preserve">Программа должна быть разбита на несколько единиц </w:t>
-      </w:r>
-      <w:proofErr w:type="spellStart"/>
-      <w:r>
-        <w:rPr>
-          <w:rFonts w:ascii="Times New Roman" w:eastAsia="SFRM1200" w:hAnsi="Times New Roman" w:cs="Times New Roman"/>
-          <w:b/>
-          <w:bCs/>
-          <w:sz w:val="28"/>
-          <w:szCs w:val="28"/>
-        </w:rPr>
-        <w:t>компиля</w:t>
-      </w:r>
-      <w:proofErr w:type="spellEnd"/>
-      <w:r>
-        <w:rPr>
-          <w:rFonts w:ascii="Times New Roman" w:eastAsia="SFRM1200" w:hAnsi="Times New Roman" w:cs="Times New Roman"/>
-          <w:b/>
-          <w:bCs/>
-          <w:sz w:val="28"/>
-          <w:szCs w:val="28"/>
-        </w:rPr>
-        <w:t>-</w:t>
-      </w:r>
-    </w:p>
-    <w:p>
-      <w:pPr>
-        <w:autoSpaceDE w:val="0"/>
-        <w:autoSpaceDN w:val="0"/>
-        <w:adjustRightInd w:val="0"/>
-        <w:spacing w:after="0" w:line="240" w:lineRule="auto"/>
-        <w:rPr>
-          <w:rFonts w:ascii="Times New Roman" w:eastAsia="SFRM1200" w:hAnsi="Times New Roman" w:cs="Times New Roman"/>
-          <w:b/>
-          <w:bCs/>
-          <w:sz w:val="28"/>
-          <w:szCs w:val="28"/>
-        </w:rPr>
-      </w:pPr>
-      <w:proofErr w:type="spellStart"/>
-      <w:r>
-        <w:rPr>
-          <w:rFonts w:ascii="Times New Roman" w:eastAsia="SFRM1200" w:hAnsi="Times New Roman" w:cs="Times New Roman"/>
-          <w:b/>
-          <w:bCs/>
-          <w:sz w:val="28"/>
-          <w:szCs w:val="28"/>
-        </w:rPr>
-        <w:t>ции</w:t>
-      </w:r>
-      <w:proofErr w:type="spellEnd"/>
-      <w:r>
-        <w:rPr>
-          <w:rFonts w:ascii="Times New Roman" w:eastAsia="SFRM1200" w:hAnsi="Times New Roman" w:cs="Times New Roman"/>
-          <w:b/>
-          <w:bCs/>
-          <w:sz w:val="28"/>
-          <w:szCs w:val="28"/>
-        </w:rPr>
-        <w:t>. При этом подпрограммы ввода–вывода должны составлять</w:t>
-      </w:r>
-    </w:p>
-    <w:p>
-      <w:pPr>
-        <w:autoSpaceDE w:val="0"/>
-        <w:autoSpaceDN w:val="0"/>
-        <w:adjustRightInd w:val="0"/>
-        <w:spacing w:after="0" w:line="240" w:lineRule="auto"/>
-        <w:rPr>
-          <w:rFonts w:ascii="Times New Roman" w:eastAsia="SFRM1200" w:hAnsi="Times New Roman" w:cs="Times New Roman"/>
-          <w:b/>
-          <w:bCs/>
-          <w:sz w:val="28"/>
-          <w:szCs w:val="28"/>
-        </w:rPr>
-      </w:pPr>
-      <w:r>
-        <w:rPr>
-          <w:rFonts w:ascii="Times New Roman" w:eastAsia="SFRM1200" w:hAnsi="Times New Roman" w:cs="Times New Roman"/>
-          <w:b/>
-          <w:bCs/>
-          <w:sz w:val="28"/>
-          <w:szCs w:val="28"/>
-        </w:rPr>
-        <w:t xml:space="preserve">унифицированные модули, используемые повторно как в </w:t>
-      </w:r>
-      <w:proofErr w:type="spellStart"/>
-      <w:r>
-        <w:rPr>
-          <w:rFonts w:ascii="Times New Roman" w:eastAsia="SFRM1200" w:hAnsi="Times New Roman" w:cs="Times New Roman"/>
-          <w:b/>
-          <w:bCs/>
-          <w:sz w:val="28"/>
-          <w:szCs w:val="28"/>
-        </w:rPr>
-        <w:t>програм</w:t>
-      </w:r>
-      <w:proofErr w:type="spellEnd"/>
-      <w:r>
-        <w:rPr>
-          <w:rFonts w:ascii="Times New Roman" w:eastAsia="SFRM1200" w:hAnsi="Times New Roman" w:cs="Times New Roman"/>
-          <w:b/>
-          <w:bCs/>
-          <w:sz w:val="28"/>
-          <w:szCs w:val="28"/>
-        </w:rPr>
-        <w:t>-</w:t>
+        <w:t>Программа должна быть разбита на несколько единиц компиля-</w:t>
+      </w:r>
+    </w:p>
+    <w:p>
+      <w:pPr>
+        <w:autoSpaceDE w:val="0"/>
+        <w:autoSpaceDN w:val="0"/>
+        <w:adjustRightInd w:val="0"/>
+        <w:spacing w:after="0" w:line="240" w:lineRule="auto"/>
+        <w:rPr>
+          <w:rFonts w:ascii="Times New Roman" w:eastAsia="SFRM1200" w:hAnsi="Times New Roman" w:cs="Times New Roman"/>
+          <w:b/>
+          <w:bCs/>
+          <w:sz w:val="28"/>
+          <w:szCs w:val="28"/>
+        </w:rPr>
+      </w:pPr>
+      <w:r>
+        <w:rPr>
+          <w:rFonts w:ascii="Times New Roman" w:eastAsia="SFRM1200" w:hAnsi="Times New Roman" w:cs="Times New Roman"/>
+          <w:b/>
+          <w:bCs/>
+          <w:sz w:val="28"/>
+          <w:szCs w:val="28"/>
+        </w:rPr>
+        <w:t>ции. При этом подпрограммы ввода–вывода должны составлять</w:t>
+      </w:r>
+    </w:p>
+    <w:p>
+      <w:pPr>
+        <w:autoSpaceDE w:val="0"/>
+        <w:autoSpaceDN w:val="0"/>
+        <w:adjustRightInd w:val="0"/>
+        <w:spacing w:after="0" w:line="240" w:lineRule="auto"/>
+        <w:rPr>
+          <w:rFonts w:ascii="Times New Roman" w:eastAsia="SFRM1200" w:hAnsi="Times New Roman" w:cs="Times New Roman"/>
+          <w:b/>
+          <w:bCs/>
+          <w:sz w:val="28"/>
+          <w:szCs w:val="28"/>
+        </w:rPr>
+      </w:pPr>
+      <w:r>
+        <w:rPr>
+          <w:rFonts w:ascii="Times New Roman" w:eastAsia="SFRM1200" w:hAnsi="Times New Roman" w:cs="Times New Roman"/>
+          <w:b/>
+          <w:bCs/>
+          <w:sz w:val="28"/>
+          <w:szCs w:val="28"/>
+        </w:rPr>
+        <w:t>унифицированные модули, используемые повторно как в програм-</w:t>
       </w:r>
     </w:p>
     <w:p>
@@ -4994,6 +4395,7 @@
       <w:r>
         <w:rPr>
           <w:rFonts w:ascii="Times New Roman" w:eastAsia="SFRM1200" w:hAnsi="Times New Roman" w:cs="Times New Roman"/>
+          <w:noProof/>
           <w:sz w:val="28"/>
           <w:szCs w:val="28"/>
           <w:lang w:val="en-US"/>
@@ -5053,42 +4455,25 @@
           <w:sz w:val="28"/>
           <w:szCs w:val="28"/>
         </w:rPr>
-        <w:t xml:space="preserve">Подпрограммы ввода-вывода используются в основной программе и </w:t>
-      </w:r>
-      <w:proofErr w:type="gramStart"/>
-      <w:r>
-        <w:rPr>
-          <w:rFonts w:ascii="Times New Roman" w:eastAsia="SFRM1200" w:hAnsi="Times New Roman" w:cs="Times New Roman"/>
-          <w:sz w:val="28"/>
-          <w:szCs w:val="28"/>
-        </w:rPr>
-        <w:t>в программе</w:t>
-      </w:r>
-      <w:proofErr w:type="gramEnd"/>
-      <w:r>
-        <w:rPr>
-          <w:rFonts w:ascii="Times New Roman" w:eastAsia="SFRM1200" w:hAnsi="Times New Roman" w:cs="Times New Roman"/>
-          <w:sz w:val="28"/>
-          <w:szCs w:val="28"/>
-        </w:rPr>
-        <w:t xml:space="preserve"> реализующей тестирование.</w:t>
-      </w:r>
-    </w:p>
-    <w:p>
-      <w:pPr>
-        <w:autoSpaceDE w:val="0"/>
-        <w:autoSpaceDN w:val="0"/>
-        <w:adjustRightInd w:val="0"/>
-        <w:spacing w:after="0" w:line="240" w:lineRule="auto"/>
-        <w:rPr>
-          <w:rFonts w:ascii="Times New Roman" w:eastAsia="SFRM1200" w:hAnsi="Times New Roman" w:cs="Times New Roman"/>
-          <w:sz w:val="28"/>
-          <w:szCs w:val="28"/>
-        </w:rPr>
-      </w:pPr>
-      <w:r>
-        <w:rPr>
-          <w:rFonts w:ascii="Times New Roman" w:eastAsia="SFRM1200" w:hAnsi="Times New Roman" w:cs="Times New Roman"/>
+        <w:t>Подпрограммы ввода-вывода используются в основной программе и в программе реализующей тестирование.</w:t>
+      </w:r>
+    </w:p>
+    <w:p>
+      <w:pPr>
+        <w:autoSpaceDE w:val="0"/>
+        <w:autoSpaceDN w:val="0"/>
+        <w:adjustRightInd w:val="0"/>
+        <w:spacing w:after="0" w:line="240" w:lineRule="auto"/>
+        <w:rPr>
+          <w:rFonts w:ascii="Times New Roman" w:eastAsia="SFRM1200" w:hAnsi="Times New Roman" w:cs="Times New Roman"/>
+          <w:sz w:val="28"/>
+          <w:szCs w:val="28"/>
+        </w:rPr>
+      </w:pPr>
+      <w:r>
+        <w:rPr>
+          <w:rFonts w:ascii="Times New Roman" w:eastAsia="SFRM1200" w:hAnsi="Times New Roman" w:cs="Times New Roman"/>
+          <w:noProof/>
           <w:sz w:val="28"/>
           <w:szCs w:val="28"/>
         </w:rPr>
@@ -5157,6 +4542,7 @@
       <w:r>
         <w:rPr>
           <w:rFonts w:ascii="Times New Roman" w:eastAsia="SFRM1200" w:hAnsi="Times New Roman" w:cs="Times New Roman"/>
+          <w:noProof/>
           <w:sz w:val="28"/>
           <w:szCs w:val="28"/>
         </w:rPr>
@@ -5260,15 +4646,7 @@
           <w:sz w:val="28"/>
           <w:szCs w:val="28"/>
         </w:rPr>
-        <w:t xml:space="preserve">Как описано выше, </w:t>
-      </w:r>
-      <w:r>
-        <w:rPr>
-          <w:rFonts w:ascii="Times New Roman" w:eastAsia="SFRM1200" w:hAnsi="Times New Roman" w:cs="Times New Roman"/>
-          <w:sz w:val="28"/>
-          <w:szCs w:val="28"/>
-        </w:rPr>
-        <w:t xml:space="preserve">все макросы находятся в </w:t>
+        <w:t xml:space="preserve">Как описано выше, все макросы находятся в </w:t>
       </w:r>
       <w:r>
         <w:rPr>
@@ -5287,7 +4665,6 @@
         </w:rPr>
         <w:t>.</w:t>
       </w:r>
-      <w:proofErr w:type="spellStart"/>
       <w:r>
         <w:rPr>
           <w:rFonts w:ascii="Times New Roman" w:eastAsia="SFRM1200" w:hAnsi="Times New Roman" w:cs="Times New Roman"/>
@@ -5297,7 +4674,6 @@
         </w:rPr>
         <w:t>asm</w:t>
       </w:r>
-      <w:proofErr w:type="spellEnd"/>
       <w:r>
         <w:rPr>
           <w:rFonts w:ascii="Times New Roman" w:eastAsia="SFRM1200" w:hAnsi="Times New Roman" w:cs="Times New Roman"/>

</xml_diff>